<commit_message>
Añadido bien Pruebas y resultados
</commit_message>
<xml_diff>
--- a/Memoria/Pruebas y resultados.docx
+++ b/Memoria/Pruebas y resultados.docx
@@ -41,10 +41,10 @@
             <v:path o:extrusionok="f" gradientshapeok="t" o:connecttype="rect"/>
             <o:lock v:ext="edit" aspectratio="t"/>
           </v:shapetype>
-          <v:shape id="_x0000_i1025" type="#_x0000_t75" style="width:139.55pt;height:107.45pt" o:ole="">
+          <v:shape id="_x0000_i1025" type="#_x0000_t75" style="width:139.85pt;height:107.6pt" o:ole="">
             <v:imagedata r:id="rId9" o:title=""/>
           </v:shape>
-          <o:OLEObject Type="Embed" ProgID="Word.Picture.8" ShapeID="_x0000_i1025" DrawAspect="Content" ObjectID="_1476601601" r:id="rId10"/>
+          <o:OLEObject Type="Embed" ProgID="Word.Picture.8" ShapeID="_x0000_i1025" DrawAspect="Content" ObjectID="_1476685399" r:id="rId10"/>
         </w:object>
       </w:r>
     </w:p>
@@ -784,7 +784,10 @@
         </w:tc>
       </w:tr>
     </w:tbl>
-    <w:bookmarkStart w:id="0" w:name="_Toc402785614" w:displacedByCustomXml="next"/>
+    <w:bookmarkStart w:id="0" w:name="_Toc402943551" w:displacedByCustomXml="next"/>
+    <w:bookmarkStart w:id="1" w:name="_Toc402943205" w:displacedByCustomXml="next"/>
+    <w:bookmarkStart w:id="2" w:name="_Toc402943100" w:displacedByCustomXml="next"/>
+    <w:bookmarkStart w:id="3" w:name="_Toc402785614" w:displacedByCustomXml="next"/>
     <w:sdt>
       <w:sdtPr>
         <w:rPr>
@@ -817,6 +820,9 @@
           <w:r>
             <w:t xml:space="preserve"> DE CONTENIDOS</w:t>
           </w:r>
+          <w:bookmarkEnd w:id="3"/>
+          <w:bookmarkEnd w:id="2"/>
+          <w:bookmarkEnd w:id="1"/>
           <w:bookmarkEnd w:id="0"/>
         </w:p>
         <w:p/>
@@ -824,6 +830,201 @@
         <w:p>
           <w:pPr>
             <w:pStyle w:val="TOC1"/>
+            <w:rPr>
+              <w:rFonts w:eastAsiaTheme="minorEastAsia" w:cstheme="minorBidi"/>
+              <w:noProof/>
+              <w:sz w:val="22"/>
+              <w:szCs w:val="22"/>
+              <w:lang w:val="en-US" w:eastAsia="en-US"/>
+            </w:rPr>
+          </w:pPr>
+          <w:r>
+            <w:fldChar w:fldCharType="begin"/>
+          </w:r>
+          <w:r>
+            <w:instrText>TOC \o "1-3" \h \z \u</w:instrText>
+          </w:r>
+          <w:r>
+            <w:fldChar w:fldCharType="separate"/>
+          </w:r>
+          <w:bookmarkStart w:id="4" w:name="_GoBack"/>
+          <w:bookmarkEnd w:id="4"/>
+        </w:p>
+        <w:p>
+          <w:pPr>
+            <w:pStyle w:val="TOC1"/>
+            <w:rPr>
+              <w:rFonts w:eastAsiaTheme="minorEastAsia" w:cstheme="minorBidi"/>
+              <w:noProof/>
+              <w:sz w:val="22"/>
+              <w:szCs w:val="22"/>
+              <w:lang w:val="en-US" w:eastAsia="en-US"/>
+            </w:rPr>
+          </w:pPr>
+          <w:hyperlink w:anchor="_Toc402943553" w:history="1">
+            <w:r>
+              <w:rPr>
+                <w:rStyle w:val="Hyperlink"/>
+                <w:noProof/>
+              </w:rPr>
+              <w:t>1.</w:t>
+            </w:r>
+            <w:r>
+              <w:rPr>
+                <w:rFonts w:eastAsiaTheme="minorEastAsia" w:cstheme="minorBidi"/>
+                <w:noProof/>
+                <w:sz w:val="22"/>
+                <w:szCs w:val="22"/>
+                <w:lang w:val="en-US" w:eastAsia="en-US"/>
+              </w:rPr>
+              <w:tab/>
+            </w:r>
+            <w:r>
+              <w:rPr>
+                <w:rStyle w:val="Hyperlink"/>
+                <w:noProof/>
+              </w:rPr>
+              <w:t>INTRODUCCIÓN</w:t>
+            </w:r>
+            <w:r>
+              <w:rPr>
+                <w:noProof/>
+                <w:webHidden/>
+              </w:rPr>
+              <w:tab/>
+            </w:r>
+            <w:r>
+              <w:rPr>
+                <w:noProof/>
+                <w:webHidden/>
+              </w:rPr>
+              <w:fldChar w:fldCharType="begin"/>
+            </w:r>
+            <w:r>
+              <w:rPr>
+                <w:noProof/>
+                <w:webHidden/>
+              </w:rPr>
+              <w:instrText xml:space="preserve"> PAGEREF _Toc402943553 \h </w:instrText>
+            </w:r>
+            <w:r>
+              <w:rPr>
+                <w:noProof/>
+                <w:webHidden/>
+              </w:rPr>
+            </w:r>
+            <w:r>
+              <w:rPr>
+                <w:noProof/>
+                <w:webHidden/>
+              </w:rPr>
+              <w:fldChar w:fldCharType="separate"/>
+            </w:r>
+            <w:r>
+              <w:rPr>
+                <w:noProof/>
+                <w:webHidden/>
+              </w:rPr>
+              <w:t>5</w:t>
+            </w:r>
+            <w:r>
+              <w:rPr>
+                <w:noProof/>
+                <w:webHidden/>
+              </w:rPr>
+              <w:fldChar w:fldCharType="end"/>
+            </w:r>
+          </w:hyperlink>
+        </w:p>
+        <w:p>
+          <w:pPr>
+            <w:pStyle w:val="TOC1"/>
+            <w:rPr>
+              <w:rFonts w:eastAsiaTheme="minorEastAsia" w:cstheme="minorBidi"/>
+              <w:noProof/>
+              <w:sz w:val="22"/>
+              <w:szCs w:val="22"/>
+              <w:lang w:val="en-US" w:eastAsia="en-US"/>
+            </w:rPr>
+          </w:pPr>
+          <w:hyperlink w:anchor="_Toc402943554" w:history="1">
+            <w:r>
+              <w:rPr>
+                <w:rStyle w:val="Hyperlink"/>
+                <w:noProof/>
+              </w:rPr>
+              <w:t>2.</w:t>
+            </w:r>
+            <w:r>
+              <w:rPr>
+                <w:rFonts w:eastAsiaTheme="minorEastAsia" w:cstheme="minorBidi"/>
+                <w:noProof/>
+                <w:sz w:val="22"/>
+                <w:szCs w:val="22"/>
+                <w:lang w:val="en-US" w:eastAsia="en-US"/>
+              </w:rPr>
+              <w:tab/>
+            </w:r>
+            <w:r>
+              <w:rPr>
+                <w:rStyle w:val="Hyperlink"/>
+                <w:noProof/>
+              </w:rPr>
+              <w:t>PRUEBAS</w:t>
+            </w:r>
+            <w:r>
+              <w:rPr>
+                <w:noProof/>
+                <w:webHidden/>
+              </w:rPr>
+              <w:tab/>
+            </w:r>
+            <w:r>
+              <w:rPr>
+                <w:noProof/>
+                <w:webHidden/>
+              </w:rPr>
+              <w:fldChar w:fldCharType="begin"/>
+            </w:r>
+            <w:r>
+              <w:rPr>
+                <w:noProof/>
+                <w:webHidden/>
+              </w:rPr>
+              <w:instrText xml:space="preserve"> PAGEREF _Toc402943554 \h </w:instrText>
+            </w:r>
+            <w:r>
+              <w:rPr>
+                <w:noProof/>
+                <w:webHidden/>
+              </w:rPr>
+            </w:r>
+            <w:r>
+              <w:rPr>
+                <w:noProof/>
+                <w:webHidden/>
+              </w:rPr>
+              <w:fldChar w:fldCharType="separate"/>
+            </w:r>
+            <w:r>
+              <w:rPr>
+                <w:noProof/>
+                <w:webHidden/>
+              </w:rPr>
+              <w:t>6</w:t>
+            </w:r>
+            <w:r>
+              <w:rPr>
+                <w:noProof/>
+                <w:webHidden/>
+              </w:rPr>
+              <w:fldChar w:fldCharType="end"/>
+            </w:r>
+          </w:hyperlink>
+        </w:p>
+        <w:p>
+          <w:pPr>
+            <w:pStyle w:val="TOC2"/>
             <w:tabs>
               <w:tab w:val="right" w:leader="dot" w:pos="8494"/>
             </w:tabs>
@@ -831,78 +1032,97 @@
               <w:rFonts w:eastAsiaTheme="minorEastAsia" w:cstheme="minorBidi"/>
               <w:b w:val="0"/>
               <w:noProof/>
-              <w:sz w:val="22"/>
-              <w:szCs w:val="22"/>
               <w:lang w:val="en-US" w:eastAsia="en-US"/>
             </w:rPr>
           </w:pPr>
-          <w:r>
-            <w:rPr>
-              <w:b w:val="0"/>
-            </w:rPr>
-            <w:fldChar w:fldCharType="begin"/>
-          </w:r>
-          <w:r>
-            <w:instrText>TOC \o "1-3" \h \z \u</w:instrText>
-          </w:r>
-          <w:r>
-            <w:rPr>
-              <w:b w:val="0"/>
-            </w:rPr>
-            <w:fldChar w:fldCharType="separate"/>
-          </w:r>
+          <w:hyperlink w:anchor="_Toc402943555" w:history="1">
+            <w:r>
+              <w:rPr>
+                <w:rStyle w:val="Hyperlink"/>
+                <w:noProof/>
+              </w:rPr>
+              <w:t>Cronología de las pruebas</w:t>
+            </w:r>
+            <w:r>
+              <w:rPr>
+                <w:noProof/>
+                <w:webHidden/>
+              </w:rPr>
+              <w:tab/>
+            </w:r>
+            <w:r>
+              <w:rPr>
+                <w:noProof/>
+                <w:webHidden/>
+              </w:rPr>
+              <w:fldChar w:fldCharType="begin"/>
+            </w:r>
+            <w:r>
+              <w:rPr>
+                <w:noProof/>
+                <w:webHidden/>
+              </w:rPr>
+              <w:instrText xml:space="preserve"> PAGEREF _Toc402943555 \h </w:instrText>
+            </w:r>
+            <w:r>
+              <w:rPr>
+                <w:noProof/>
+                <w:webHidden/>
+              </w:rPr>
+            </w:r>
+            <w:r>
+              <w:rPr>
+                <w:noProof/>
+                <w:webHidden/>
+              </w:rPr>
+              <w:fldChar w:fldCharType="separate"/>
+            </w:r>
+            <w:r>
+              <w:rPr>
+                <w:noProof/>
+                <w:webHidden/>
+              </w:rPr>
+              <w:t>6</w:t>
+            </w:r>
+            <w:r>
+              <w:rPr>
+                <w:noProof/>
+                <w:webHidden/>
+              </w:rPr>
+              <w:fldChar w:fldCharType="end"/>
+            </w:r>
+          </w:hyperlink>
         </w:p>
         <w:p>
           <w:pPr>
-            <w:pStyle w:val="TOC1"/>
+            <w:pStyle w:val="TOC2"/>
             <w:tabs>
-              <w:tab w:val="left" w:pos="600"/>
               <w:tab w:val="right" w:leader="dot" w:pos="8494"/>
             </w:tabs>
             <w:rPr>
               <w:rFonts w:eastAsiaTheme="minorEastAsia" w:cstheme="minorBidi"/>
               <w:b w:val="0"/>
               <w:noProof/>
-              <w:sz w:val="22"/>
-              <w:szCs w:val="22"/>
               <w:lang w:val="en-US" w:eastAsia="en-US"/>
             </w:rPr>
           </w:pPr>
-          <w:hyperlink w:anchor="_Toc402785615" w:history="1">
+          <w:hyperlink w:anchor="_Toc402943556" w:history="1">
             <w:r>
               <w:rPr>
                 <w:rStyle w:val="Hyperlink"/>
                 <w:noProof/>
               </w:rPr>
-              <w:t>1.</w:t>
+              <w:t>Posible solución para la ejecución en cliente</w:t>
             </w:r>
             <w:r>
               <w:rPr>
-                <w:rFonts w:eastAsiaTheme="minorEastAsia" w:cstheme="minorBidi"/>
-                <w:b w:val="0"/>
                 <w:noProof/>
-                <w:sz w:val="22"/>
-                <w:szCs w:val="22"/>
-                <w:lang w:val="en-US" w:eastAsia="en-US"/>
+                <w:webHidden/>
               </w:rPr>
               <w:tab/>
             </w:r>
             <w:r>
               <w:rPr>
-                <w:rStyle w:val="Hyperlink"/>
-                <w:noProof/>
-              </w:rPr>
-              <w:t>INTRODUCCIÓN</w:t>
-            </w:r>
-            <w:r>
-              <w:rPr>
-                <w:noProof/>
-                <w:webHidden/>
-              </w:rPr>
-              <w:tab/>
-            </w:r>
-            <w:r>
-              <w:rPr>
                 <w:noProof/>
                 <w:webHidden/>
               </w:rPr>
@@ -913,7 +1133,7 @@
                 <w:noProof/>
                 <w:webHidden/>
               </w:rPr>
-              <w:instrText xml:space="preserve"> PAGEREF _Toc402785615 \h </w:instrText>
+              <w:instrText xml:space="preserve"> PAGEREF _Toc402943556 \h </w:instrText>
             </w:r>
             <w:r>
               <w:rPr>
@@ -933,7 +1153,7 @@
                 <w:noProof/>
                 <w:webHidden/>
               </w:rPr>
-              <w:t>4</w:t>
+              <w:t>7</w:t>
             </w:r>
             <w:r>
               <w:rPr>
@@ -947,31 +1167,25 @@
         <w:p>
           <w:pPr>
             <w:pStyle w:val="TOC1"/>
-            <w:tabs>
-              <w:tab w:val="left" w:pos="600"/>
-              <w:tab w:val="right" w:leader="dot" w:pos="8494"/>
-            </w:tabs>
             <w:rPr>
               <w:rFonts w:eastAsiaTheme="minorEastAsia" w:cstheme="minorBidi"/>
-              <w:b w:val="0"/>
               <w:noProof/>
               <w:sz w:val="22"/>
               <w:szCs w:val="22"/>
               <w:lang w:val="en-US" w:eastAsia="en-US"/>
             </w:rPr>
           </w:pPr>
-          <w:hyperlink w:anchor="_Toc402785616" w:history="1">
+          <w:hyperlink w:anchor="_Toc402943557" w:history="1">
             <w:r>
               <w:rPr>
                 <w:rStyle w:val="Hyperlink"/>
                 <w:noProof/>
               </w:rPr>
-              <w:t>2.</w:t>
+              <w:t>3.</w:t>
             </w:r>
             <w:r>
               <w:rPr>
                 <w:rFonts w:eastAsiaTheme="minorEastAsia" w:cstheme="minorBidi"/>
-                <w:b w:val="0"/>
                 <w:noProof/>
                 <w:sz w:val="22"/>
                 <w:szCs w:val="22"/>
@@ -984,7 +1198,7 @@
                 <w:rStyle w:val="Hyperlink"/>
                 <w:noProof/>
               </w:rPr>
-              <w:t>PRUEBAS</w:t>
+              <w:t>RESULTADOS</w:t>
             </w:r>
             <w:r>
               <w:rPr>
@@ -1005,7 +1219,7 @@
                 <w:noProof/>
                 <w:webHidden/>
               </w:rPr>
-              <w:instrText xml:space="preserve"> PAGEREF _Toc402785616 \h </w:instrText>
+              <w:instrText xml:space="preserve"> PAGEREF _Toc402943557 \h </w:instrText>
             </w:r>
             <w:r>
               <w:rPr>
@@ -1025,7 +1239,7 @@
                 <w:noProof/>
                 <w:webHidden/>
               </w:rPr>
-              <w:t>5</w:t>
+              <w:t>8</w:t>
             </w:r>
             <w:r>
               <w:rPr>
@@ -1050,13 +1264,13 @@
               <w:lang w:val="en-US" w:eastAsia="en-US"/>
             </w:rPr>
           </w:pPr>
-          <w:hyperlink w:anchor="_Toc402785617" w:history="1">
+          <w:hyperlink w:anchor="_Toc402943558" w:history="1">
             <w:r>
               <w:rPr>
                 <w:rStyle w:val="Hyperlink"/>
                 <w:noProof/>
               </w:rPr>
-              <w:t>2.1</w:t>
+              <w:t>3.1.</w:t>
             </w:r>
             <w:r>
               <w:rPr>
@@ -1072,7 +1286,7 @@
                 <w:rStyle w:val="Hyperlink"/>
                 <w:noProof/>
               </w:rPr>
-              <w:t>Cronología de las pruebas</w:t>
+              <w:t>Proceso de grabación</w:t>
             </w:r>
             <w:r>
               <w:rPr>
@@ -1093,7 +1307,7 @@
                 <w:noProof/>
                 <w:webHidden/>
               </w:rPr>
-              <w:instrText xml:space="preserve"> PAGEREF _Toc402785617 \h </w:instrText>
+              <w:instrText xml:space="preserve"> PAGEREF _Toc402943558 \h </w:instrText>
             </w:r>
             <w:r>
               <w:rPr>
@@ -1113,7 +1327,7 @@
                 <w:noProof/>
                 <w:webHidden/>
               </w:rPr>
-              <w:t>5</w:t>
+              <w:t>9</w:t>
             </w:r>
             <w:r>
               <w:rPr>
@@ -1138,13 +1352,13 @@
               <w:lang w:val="en-US" w:eastAsia="en-US"/>
             </w:rPr>
           </w:pPr>
-          <w:hyperlink w:anchor="_Toc402785618" w:history="1">
+          <w:hyperlink w:anchor="_Toc402943559" w:history="1">
             <w:r>
               <w:rPr>
                 <w:rStyle w:val="Hyperlink"/>
                 <w:noProof/>
               </w:rPr>
-              <w:t>2.2</w:t>
+              <w:t>3.2.</w:t>
             </w:r>
             <w:r>
               <w:rPr>
@@ -1160,7 +1374,7 @@
                 <w:rStyle w:val="Hyperlink"/>
                 <w:noProof/>
               </w:rPr>
-              <w:t>Posible solución para la ejecución en cliente</w:t>
+              <w:t>Proceso de generación de archivos finales</w:t>
             </w:r>
             <w:r>
               <w:rPr>
@@ -1181,7 +1395,7 @@
                 <w:noProof/>
                 <w:webHidden/>
               </w:rPr>
-              <w:instrText xml:space="preserve"> PAGEREF _Toc402785618 \h </w:instrText>
+              <w:instrText xml:space="preserve"> PAGEREF _Toc402943559 \h </w:instrText>
             </w:r>
             <w:r>
               <w:rPr>
@@ -1201,99 +1415,7 @@
                 <w:noProof/>
                 <w:webHidden/>
               </w:rPr>
-              <w:t>6</w:t>
-            </w:r>
-            <w:r>
-              <w:rPr>
-                <w:noProof/>
-                <w:webHidden/>
-              </w:rPr>
-              <w:fldChar w:fldCharType="end"/>
-            </w:r>
-          </w:hyperlink>
-        </w:p>
-        <w:p>
-          <w:pPr>
-            <w:pStyle w:val="TOC1"/>
-            <w:tabs>
-              <w:tab w:val="left" w:pos="600"/>
-              <w:tab w:val="right" w:leader="dot" w:pos="8494"/>
-            </w:tabs>
-            <w:rPr>
-              <w:rFonts w:eastAsiaTheme="minorEastAsia" w:cstheme="minorBidi"/>
-              <w:b w:val="0"/>
-              <w:noProof/>
-              <w:sz w:val="22"/>
-              <w:szCs w:val="22"/>
-              <w:lang w:val="en-US" w:eastAsia="en-US"/>
-            </w:rPr>
-          </w:pPr>
-          <w:hyperlink w:anchor="_Toc402785619" w:history="1">
-            <w:r>
-              <w:rPr>
-                <w:rStyle w:val="Hyperlink"/>
-                <w:noProof/>
-              </w:rPr>
-              <w:t>3.</w:t>
-            </w:r>
-            <w:r>
-              <w:rPr>
-                <w:rFonts w:eastAsiaTheme="minorEastAsia" w:cstheme="minorBidi"/>
-                <w:b w:val="0"/>
-                <w:noProof/>
-                <w:sz w:val="22"/>
-                <w:szCs w:val="22"/>
-                <w:lang w:val="en-US" w:eastAsia="en-US"/>
-              </w:rPr>
-              <w:tab/>
-            </w:r>
-            <w:r>
-              <w:rPr>
-                <w:rStyle w:val="Hyperlink"/>
-                <w:noProof/>
-              </w:rPr>
-              <w:t>RESULTADOS</w:t>
-            </w:r>
-            <w:r>
-              <w:rPr>
-                <w:noProof/>
-                <w:webHidden/>
-              </w:rPr>
-              <w:tab/>
-            </w:r>
-            <w:r>
-              <w:rPr>
-                <w:noProof/>
-                <w:webHidden/>
-              </w:rPr>
-              <w:fldChar w:fldCharType="begin"/>
-            </w:r>
-            <w:r>
-              <w:rPr>
-                <w:noProof/>
-                <w:webHidden/>
-              </w:rPr>
-              <w:instrText xml:space="preserve"> PAGEREF _Toc402785619 \h </w:instrText>
-            </w:r>
-            <w:r>
-              <w:rPr>
-                <w:noProof/>
-                <w:webHidden/>
-              </w:rPr>
-            </w:r>
-            <w:r>
-              <w:rPr>
-                <w:noProof/>
-                <w:webHidden/>
-              </w:rPr>
-              <w:fldChar w:fldCharType="separate"/>
-            </w:r>
-            <w:r>
-              <w:rPr>
-                <w:noProof/>
-                <w:webHidden/>
-              </w:rPr>
-              <w:t>7</w:t>
+              <w:t>11</w:t>
             </w:r>
             <w:r>
               <w:rPr>
@@ -1318,13 +1440,13 @@
               <w:lang w:val="en-US" w:eastAsia="en-US"/>
             </w:rPr>
           </w:pPr>
-          <w:hyperlink w:anchor="_Toc402785620" w:history="1">
+          <w:hyperlink w:anchor="_Toc402943560" w:history="1">
             <w:r>
               <w:rPr>
                 <w:rStyle w:val="Hyperlink"/>
                 <w:noProof/>
               </w:rPr>
-              <w:t>3.1</w:t>
+              <w:t>3.3.</w:t>
             </w:r>
             <w:r>
               <w:rPr>
@@ -1340,7 +1462,7 @@
                 <w:rStyle w:val="Hyperlink"/>
                 <w:noProof/>
               </w:rPr>
-              <w:t>Proceso de grabación</w:t>
+              <w:t>Reproducción de la sesión sobre el equipo original</w:t>
             </w:r>
             <w:r>
               <w:rPr>
@@ -1361,7 +1483,7 @@
                 <w:noProof/>
                 <w:webHidden/>
               </w:rPr>
-              <w:instrText xml:space="preserve"> PAGEREF _Toc402785620 \h </w:instrText>
+              <w:instrText xml:space="preserve"> PAGEREF _Toc402943560 \h </w:instrText>
             </w:r>
             <w:r>
               <w:rPr>
@@ -1381,183 +1503,7 @@
                 <w:noProof/>
                 <w:webHidden/>
               </w:rPr>
-              <w:t>8</w:t>
-            </w:r>
-            <w:r>
-              <w:rPr>
-                <w:noProof/>
-                <w:webHidden/>
-              </w:rPr>
-              <w:fldChar w:fldCharType="end"/>
-            </w:r>
-          </w:hyperlink>
-        </w:p>
-        <w:p>
-          <w:pPr>
-            <w:pStyle w:val="TOC2"/>
-            <w:tabs>
-              <w:tab w:val="left" w:pos="800"/>
-              <w:tab w:val="right" w:leader="dot" w:pos="8494"/>
-            </w:tabs>
-            <w:rPr>
-              <w:rFonts w:eastAsiaTheme="minorEastAsia" w:cstheme="minorBidi"/>
-              <w:b w:val="0"/>
-              <w:noProof/>
-              <w:lang w:val="en-US" w:eastAsia="en-US"/>
-            </w:rPr>
-          </w:pPr>
-          <w:hyperlink w:anchor="_Toc402785621" w:history="1">
-            <w:r>
-              <w:rPr>
-                <w:rStyle w:val="Hyperlink"/>
-                <w:noProof/>
-              </w:rPr>
-              <w:t>3.2</w:t>
-            </w:r>
-            <w:r>
-              <w:rPr>
-                <w:rFonts w:eastAsiaTheme="minorEastAsia" w:cstheme="minorBidi"/>
-                <w:b w:val="0"/>
-                <w:noProof/>
-                <w:lang w:val="en-US" w:eastAsia="en-US"/>
-              </w:rPr>
-              <w:tab/>
-            </w:r>
-            <w:r>
-              <w:rPr>
-                <w:rStyle w:val="Hyperlink"/>
-                <w:noProof/>
-              </w:rPr>
-              <w:t>Proceso de generación de archivos finales</w:t>
-            </w:r>
-            <w:r>
-              <w:rPr>
-                <w:noProof/>
-                <w:webHidden/>
-              </w:rPr>
-              <w:tab/>
-            </w:r>
-            <w:r>
-              <w:rPr>
-                <w:noProof/>
-                <w:webHidden/>
-              </w:rPr>
-              <w:fldChar w:fldCharType="begin"/>
-            </w:r>
-            <w:r>
-              <w:rPr>
-                <w:noProof/>
-                <w:webHidden/>
-              </w:rPr>
-              <w:instrText xml:space="preserve"> PAGEREF _Toc402785621 \h </w:instrText>
-            </w:r>
-            <w:r>
-              <w:rPr>
-                <w:noProof/>
-                <w:webHidden/>
-              </w:rPr>
-            </w:r>
-            <w:r>
-              <w:rPr>
-                <w:noProof/>
-                <w:webHidden/>
-              </w:rPr>
-              <w:fldChar w:fldCharType="separate"/>
-            </w:r>
-            <w:r>
-              <w:rPr>
-                <w:noProof/>
-                <w:webHidden/>
-              </w:rPr>
-              <w:t>9</w:t>
-            </w:r>
-            <w:r>
-              <w:rPr>
-                <w:noProof/>
-                <w:webHidden/>
-              </w:rPr>
-              <w:fldChar w:fldCharType="end"/>
-            </w:r>
-          </w:hyperlink>
-        </w:p>
-        <w:p>
-          <w:pPr>
-            <w:pStyle w:val="TOC2"/>
-            <w:tabs>
-              <w:tab w:val="left" w:pos="800"/>
-              <w:tab w:val="right" w:leader="dot" w:pos="8494"/>
-            </w:tabs>
-            <w:rPr>
-              <w:rFonts w:eastAsiaTheme="minorEastAsia" w:cstheme="minorBidi"/>
-              <w:b w:val="0"/>
-              <w:noProof/>
-              <w:lang w:val="en-US" w:eastAsia="en-US"/>
-            </w:rPr>
-          </w:pPr>
-          <w:hyperlink w:anchor="_Toc402785622" w:history="1">
-            <w:r>
-              <w:rPr>
-                <w:rStyle w:val="Hyperlink"/>
-                <w:noProof/>
-              </w:rPr>
-              <w:t>3.3</w:t>
-            </w:r>
-            <w:r>
-              <w:rPr>
-                <w:rFonts w:eastAsiaTheme="minorEastAsia" w:cstheme="minorBidi"/>
-                <w:b w:val="0"/>
-                <w:noProof/>
-                <w:lang w:val="en-US" w:eastAsia="en-US"/>
-              </w:rPr>
-              <w:tab/>
-            </w:r>
-            <w:r>
-              <w:rPr>
-                <w:rStyle w:val="Hyperlink"/>
-                <w:noProof/>
-              </w:rPr>
-              <w:t>Reproducción de la sesión sobre el equipo original</w:t>
-            </w:r>
-            <w:r>
-              <w:rPr>
-                <w:noProof/>
-                <w:webHidden/>
-              </w:rPr>
-              <w:tab/>
-            </w:r>
-            <w:r>
-              <w:rPr>
-                <w:noProof/>
-                <w:webHidden/>
-              </w:rPr>
-              <w:fldChar w:fldCharType="begin"/>
-            </w:r>
-            <w:r>
-              <w:rPr>
-                <w:noProof/>
-                <w:webHidden/>
-              </w:rPr>
-              <w:instrText xml:space="preserve"> PAGEREF _Toc402785622 \h </w:instrText>
-            </w:r>
-            <w:r>
-              <w:rPr>
-                <w:noProof/>
-                <w:webHidden/>
-              </w:rPr>
-            </w:r>
-            <w:r>
-              <w:rPr>
-                <w:noProof/>
-                <w:webHidden/>
-              </w:rPr>
-              <w:fldChar w:fldCharType="separate"/>
-            </w:r>
-            <w:r>
-              <w:rPr>
-                <w:noProof/>
-                <w:webHidden/>
-              </w:rPr>
-              <w:t>10</w:t>
+              <w:t>12</w:t>
             </w:r>
             <w:r>
               <w:rPr>
@@ -1582,6 +1528,629 @@
     </w:sdt>
     <w:p>
       <w:pPr>
+        <w:autoSpaceDE/>
+        <w:autoSpaceDN/>
+        <w:spacing w:after="200" w:line="276" w:lineRule="auto"/>
+      </w:pPr>
+      <w:r>
+        <w:br w:type="page"/>
+      </w:r>
+    </w:p>
+    <w:p>
+      <w:pPr>
+        <w:pStyle w:val="Title"/>
+      </w:pPr>
+      <w:bookmarkStart w:id="5" w:name="_Toc402943206"/>
+      <w:bookmarkStart w:id="6" w:name="_Toc402943552"/>
+      <w:r>
+        <w:lastRenderedPageBreak/>
+        <w:t>TABLA</w:t>
+      </w:r>
+      <w:r>
+        <w:t xml:space="preserve"> DE </w:t>
+      </w:r>
+      <w:r>
+        <w:t>IMAGENES</w:t>
+      </w:r>
+      <w:bookmarkEnd w:id="5"/>
+      <w:bookmarkEnd w:id="6"/>
+    </w:p>
+    <w:p>
+      <w:pPr>
+        <w:pStyle w:val="TableofFigures"/>
+        <w:tabs>
+          <w:tab w:val="right" w:leader="dot" w:pos="8494"/>
+        </w:tabs>
+      </w:pPr>
+    </w:p>
+    <w:p/>
+    <w:p>
+      <w:pPr>
+        <w:pStyle w:val="TableofFigures"/>
+        <w:tabs>
+          <w:tab w:val="right" w:leader="dot" w:pos="8494"/>
+        </w:tabs>
+        <w:rPr>
+          <w:rFonts w:asciiTheme="minorHAnsi" w:eastAsiaTheme="minorEastAsia" w:hAnsiTheme="minorHAnsi" w:cstheme="minorBidi"/>
+          <w:noProof/>
+          <w:sz w:val="22"/>
+          <w:szCs w:val="22"/>
+          <w:lang w:val="en-US" w:eastAsia="en-US"/>
+        </w:rPr>
+      </w:pPr>
+      <w:r>
+        <w:fldChar w:fldCharType="begin"/>
+      </w:r>
+      <w:r>
+        <w:instrText xml:space="preserve"> TOC \h \z \c "Figura" </w:instrText>
+      </w:r>
+      <w:r>
+        <w:fldChar w:fldCharType="separate"/>
+      </w:r>
+      <w:hyperlink w:anchor="_Toc402943163" w:history="1">
+        <w:r>
+          <w:rPr>
+            <w:rStyle w:val="Hyperlink"/>
+            <w:noProof/>
+          </w:rPr>
+          <w:t>Figura 1: Estado de la máquina en reposo</w:t>
+        </w:r>
+        <w:r>
+          <w:rPr>
+            <w:noProof/>
+            <w:webHidden/>
+          </w:rPr>
+          <w:tab/>
+        </w:r>
+        <w:r>
+          <w:rPr>
+            <w:noProof/>
+            <w:webHidden/>
+          </w:rPr>
+          <w:fldChar w:fldCharType="begin"/>
+        </w:r>
+        <w:r>
+          <w:rPr>
+            <w:noProof/>
+            <w:webHidden/>
+          </w:rPr>
+          <w:instrText xml:space="preserve"> PAGEREF _Toc402943163 \h </w:instrText>
+        </w:r>
+        <w:r>
+          <w:rPr>
+            <w:noProof/>
+            <w:webHidden/>
+          </w:rPr>
+        </w:r>
+        <w:r>
+          <w:rPr>
+            <w:noProof/>
+            <w:webHidden/>
+          </w:rPr>
+          <w:fldChar w:fldCharType="separate"/>
+        </w:r>
+        <w:r>
+          <w:rPr>
+            <w:noProof/>
+            <w:webHidden/>
+          </w:rPr>
+          <w:t>9</w:t>
+        </w:r>
+        <w:r>
+          <w:rPr>
+            <w:noProof/>
+            <w:webHidden/>
+          </w:rPr>
+          <w:fldChar w:fldCharType="end"/>
+        </w:r>
+      </w:hyperlink>
+    </w:p>
+    <w:p>
+      <w:pPr>
+        <w:pStyle w:val="TableofFigures"/>
+        <w:tabs>
+          <w:tab w:val="right" w:leader="dot" w:pos="8494"/>
+        </w:tabs>
+        <w:rPr>
+          <w:rStyle w:val="Hyperlink"/>
+          <w:noProof/>
+        </w:rPr>
+      </w:pPr>
+    </w:p>
+    <w:p>
+      <w:pPr>
+        <w:pStyle w:val="TableofFigures"/>
+        <w:tabs>
+          <w:tab w:val="right" w:leader="dot" w:pos="8494"/>
+        </w:tabs>
+        <w:rPr>
+          <w:rFonts w:asciiTheme="minorHAnsi" w:eastAsiaTheme="minorEastAsia" w:hAnsiTheme="minorHAnsi" w:cstheme="minorBidi"/>
+          <w:noProof/>
+          <w:sz w:val="22"/>
+          <w:szCs w:val="22"/>
+          <w:lang w:val="en-US" w:eastAsia="en-US"/>
+        </w:rPr>
+      </w:pPr>
+      <w:hyperlink w:anchor="_Toc402943164" w:history="1">
+        <w:r>
+          <w:rPr>
+            <w:rStyle w:val="Hyperlink"/>
+            <w:noProof/>
+          </w:rPr>
+          <w:t>Figura 2: Archivos genereados por cada uno de los flujos</w:t>
+        </w:r>
+        <w:r>
+          <w:rPr>
+            <w:noProof/>
+            <w:webHidden/>
+          </w:rPr>
+          <w:tab/>
+        </w:r>
+        <w:r>
+          <w:rPr>
+            <w:noProof/>
+            <w:webHidden/>
+          </w:rPr>
+          <w:fldChar w:fldCharType="begin"/>
+        </w:r>
+        <w:r>
+          <w:rPr>
+            <w:noProof/>
+            <w:webHidden/>
+          </w:rPr>
+          <w:instrText xml:space="preserve"> PAGEREF _Toc402943164 \h </w:instrText>
+        </w:r>
+        <w:r>
+          <w:rPr>
+            <w:noProof/>
+            <w:webHidden/>
+          </w:rPr>
+        </w:r>
+        <w:r>
+          <w:rPr>
+            <w:noProof/>
+            <w:webHidden/>
+          </w:rPr>
+          <w:fldChar w:fldCharType="separate"/>
+        </w:r>
+        <w:r>
+          <w:rPr>
+            <w:noProof/>
+            <w:webHidden/>
+          </w:rPr>
+          <w:t>10</w:t>
+        </w:r>
+        <w:r>
+          <w:rPr>
+            <w:noProof/>
+            <w:webHidden/>
+          </w:rPr>
+          <w:fldChar w:fldCharType="end"/>
+        </w:r>
+      </w:hyperlink>
+    </w:p>
+    <w:p>
+      <w:pPr>
+        <w:pStyle w:val="TableofFigures"/>
+        <w:tabs>
+          <w:tab w:val="right" w:leader="dot" w:pos="8494"/>
+        </w:tabs>
+        <w:rPr>
+          <w:rStyle w:val="Hyperlink"/>
+          <w:noProof/>
+        </w:rPr>
+      </w:pPr>
+    </w:p>
+    <w:p>
+      <w:pPr>
+        <w:pStyle w:val="TableofFigures"/>
+        <w:tabs>
+          <w:tab w:val="right" w:leader="dot" w:pos="8494"/>
+        </w:tabs>
+        <w:rPr>
+          <w:rFonts w:asciiTheme="minorHAnsi" w:eastAsiaTheme="minorEastAsia" w:hAnsiTheme="minorHAnsi" w:cstheme="minorBidi"/>
+          <w:noProof/>
+          <w:sz w:val="22"/>
+          <w:szCs w:val="22"/>
+          <w:lang w:val="en-US" w:eastAsia="en-US"/>
+        </w:rPr>
+      </w:pPr>
+      <w:hyperlink w:anchor="_Toc402943165" w:history="1">
+        <w:r>
+          <w:rPr>
+            <w:rStyle w:val="Hyperlink"/>
+            <w:noProof/>
+          </w:rPr>
+          <w:t>Figura 3: Entradas del archivo "txt" que se emplea para la concatenación</w:t>
+        </w:r>
+        <w:r>
+          <w:rPr>
+            <w:noProof/>
+            <w:webHidden/>
+          </w:rPr>
+          <w:tab/>
+        </w:r>
+        <w:r>
+          <w:rPr>
+            <w:noProof/>
+            <w:webHidden/>
+          </w:rPr>
+          <w:fldChar w:fldCharType="begin"/>
+        </w:r>
+        <w:r>
+          <w:rPr>
+            <w:noProof/>
+            <w:webHidden/>
+          </w:rPr>
+          <w:instrText xml:space="preserve"> PAGEREF _Toc402943165 \h </w:instrText>
+        </w:r>
+        <w:r>
+          <w:rPr>
+            <w:noProof/>
+            <w:webHidden/>
+          </w:rPr>
+        </w:r>
+        <w:r>
+          <w:rPr>
+            <w:noProof/>
+            <w:webHidden/>
+          </w:rPr>
+          <w:fldChar w:fldCharType="separate"/>
+        </w:r>
+        <w:r>
+          <w:rPr>
+            <w:noProof/>
+            <w:webHidden/>
+          </w:rPr>
+          <w:t>11</w:t>
+        </w:r>
+        <w:r>
+          <w:rPr>
+            <w:noProof/>
+            <w:webHidden/>
+          </w:rPr>
+          <w:fldChar w:fldCharType="end"/>
+        </w:r>
+      </w:hyperlink>
+    </w:p>
+    <w:p>
+      <w:pPr>
+        <w:pStyle w:val="TableofFigures"/>
+        <w:tabs>
+          <w:tab w:val="right" w:leader="dot" w:pos="8494"/>
+        </w:tabs>
+        <w:rPr>
+          <w:rStyle w:val="Hyperlink"/>
+          <w:noProof/>
+        </w:rPr>
+      </w:pPr>
+    </w:p>
+    <w:p>
+      <w:pPr>
+        <w:pStyle w:val="TableofFigures"/>
+        <w:tabs>
+          <w:tab w:val="right" w:leader="dot" w:pos="8494"/>
+        </w:tabs>
+        <w:rPr>
+          <w:rFonts w:asciiTheme="minorHAnsi" w:eastAsiaTheme="minorEastAsia" w:hAnsiTheme="minorHAnsi" w:cstheme="minorBidi"/>
+          <w:noProof/>
+          <w:sz w:val="22"/>
+          <w:szCs w:val="22"/>
+          <w:lang w:val="en-US" w:eastAsia="en-US"/>
+        </w:rPr>
+      </w:pPr>
+      <w:hyperlink w:anchor="_Toc402943166" w:history="1">
+        <w:r>
+          <w:rPr>
+            <w:rStyle w:val="Hyperlink"/>
+            <w:noProof/>
+          </w:rPr>
+          <w:t>Figura 4: Estado de la máquina tras lanzar las tres instancias de grabación</w:t>
+        </w:r>
+        <w:r>
+          <w:rPr>
+            <w:noProof/>
+            <w:webHidden/>
+          </w:rPr>
+          <w:tab/>
+        </w:r>
+        <w:r>
+          <w:rPr>
+            <w:noProof/>
+            <w:webHidden/>
+          </w:rPr>
+          <w:fldChar w:fldCharType="begin"/>
+        </w:r>
+        <w:r>
+          <w:rPr>
+            <w:noProof/>
+            <w:webHidden/>
+          </w:rPr>
+          <w:instrText xml:space="preserve"> PAGEREF _Toc402943166 \h </w:instrText>
+        </w:r>
+        <w:r>
+          <w:rPr>
+            <w:noProof/>
+            <w:webHidden/>
+          </w:rPr>
+        </w:r>
+        <w:r>
+          <w:rPr>
+            <w:noProof/>
+            <w:webHidden/>
+          </w:rPr>
+          <w:fldChar w:fldCharType="separate"/>
+        </w:r>
+        <w:r>
+          <w:rPr>
+            <w:noProof/>
+            <w:webHidden/>
+          </w:rPr>
+          <w:t>11</w:t>
+        </w:r>
+        <w:r>
+          <w:rPr>
+            <w:noProof/>
+            <w:webHidden/>
+          </w:rPr>
+          <w:fldChar w:fldCharType="end"/>
+        </w:r>
+      </w:hyperlink>
+    </w:p>
+    <w:p>
+      <w:pPr>
+        <w:pStyle w:val="TableofFigures"/>
+        <w:tabs>
+          <w:tab w:val="right" w:leader="dot" w:pos="8494"/>
+        </w:tabs>
+        <w:rPr>
+          <w:rStyle w:val="Hyperlink"/>
+          <w:noProof/>
+        </w:rPr>
+      </w:pPr>
+    </w:p>
+    <w:p>
+      <w:pPr>
+        <w:pStyle w:val="TableofFigures"/>
+        <w:tabs>
+          <w:tab w:val="right" w:leader="dot" w:pos="8494"/>
+        </w:tabs>
+        <w:rPr>
+          <w:rFonts w:asciiTheme="minorHAnsi" w:eastAsiaTheme="minorEastAsia" w:hAnsiTheme="minorHAnsi" w:cstheme="minorBidi"/>
+          <w:noProof/>
+          <w:sz w:val="22"/>
+          <w:szCs w:val="22"/>
+          <w:lang w:val="en-US" w:eastAsia="en-US"/>
+        </w:rPr>
+      </w:pPr>
+      <w:hyperlink w:anchor="_Toc402943167" w:history="1">
+        <w:r>
+          <w:rPr>
+            <w:rStyle w:val="Hyperlink"/>
+            <w:noProof/>
+          </w:rPr>
+          <w:t>Figura 5: Archivos finales almacenados en la carpeta de la sesión</w:t>
+        </w:r>
+        <w:r>
+          <w:rPr>
+            <w:noProof/>
+            <w:webHidden/>
+          </w:rPr>
+          <w:tab/>
+        </w:r>
+        <w:r>
+          <w:rPr>
+            <w:noProof/>
+            <w:webHidden/>
+          </w:rPr>
+          <w:fldChar w:fldCharType="begin"/>
+        </w:r>
+        <w:r>
+          <w:rPr>
+            <w:noProof/>
+            <w:webHidden/>
+          </w:rPr>
+          <w:instrText xml:space="preserve"> PAGEREF _Toc402943167 \h </w:instrText>
+        </w:r>
+        <w:r>
+          <w:rPr>
+            <w:noProof/>
+            <w:webHidden/>
+          </w:rPr>
+        </w:r>
+        <w:r>
+          <w:rPr>
+            <w:noProof/>
+            <w:webHidden/>
+          </w:rPr>
+          <w:fldChar w:fldCharType="separate"/>
+        </w:r>
+        <w:r>
+          <w:rPr>
+            <w:noProof/>
+            <w:webHidden/>
+          </w:rPr>
+          <w:t>12</w:t>
+        </w:r>
+        <w:r>
+          <w:rPr>
+            <w:noProof/>
+            <w:webHidden/>
+          </w:rPr>
+          <w:fldChar w:fldCharType="end"/>
+        </w:r>
+      </w:hyperlink>
+    </w:p>
+    <w:p>
+      <w:pPr>
+        <w:pStyle w:val="TableofFigures"/>
+        <w:tabs>
+          <w:tab w:val="right" w:leader="dot" w:pos="8494"/>
+        </w:tabs>
+        <w:rPr>
+          <w:rStyle w:val="Hyperlink"/>
+          <w:noProof/>
+        </w:rPr>
+      </w:pPr>
+    </w:p>
+    <w:p>
+      <w:pPr>
+        <w:pStyle w:val="TableofFigures"/>
+        <w:tabs>
+          <w:tab w:val="right" w:leader="dot" w:pos="8494"/>
+        </w:tabs>
+        <w:rPr>
+          <w:rFonts w:asciiTheme="minorHAnsi" w:eastAsiaTheme="minorEastAsia" w:hAnsiTheme="minorHAnsi" w:cstheme="minorBidi"/>
+          <w:noProof/>
+          <w:sz w:val="22"/>
+          <w:szCs w:val="22"/>
+          <w:lang w:val="en-US" w:eastAsia="en-US"/>
+        </w:rPr>
+      </w:pPr>
+      <w:hyperlink w:anchor="_Toc402943168" w:history="1">
+        <w:r>
+          <w:rPr>
+            <w:rStyle w:val="Hyperlink"/>
+            <w:noProof/>
+          </w:rPr>
+          <w:t>Figura 6: Estado de la máquina tras lanzar las dos instancias de generación de archivos finales</w:t>
+        </w:r>
+        <w:r>
+          <w:rPr>
+            <w:noProof/>
+            <w:webHidden/>
+          </w:rPr>
+          <w:tab/>
+        </w:r>
+        <w:r>
+          <w:rPr>
+            <w:noProof/>
+            <w:webHidden/>
+          </w:rPr>
+          <w:fldChar w:fldCharType="begin"/>
+        </w:r>
+        <w:r>
+          <w:rPr>
+            <w:noProof/>
+            <w:webHidden/>
+          </w:rPr>
+          <w:instrText xml:space="preserve"> PAGEREF _Toc402943168 \h </w:instrText>
+        </w:r>
+        <w:r>
+          <w:rPr>
+            <w:noProof/>
+            <w:webHidden/>
+          </w:rPr>
+        </w:r>
+        <w:r>
+          <w:rPr>
+            <w:noProof/>
+            <w:webHidden/>
+          </w:rPr>
+          <w:fldChar w:fldCharType="separate"/>
+        </w:r>
+        <w:r>
+          <w:rPr>
+            <w:noProof/>
+            <w:webHidden/>
+          </w:rPr>
+          <w:t>13</w:t>
+        </w:r>
+        <w:r>
+          <w:rPr>
+            <w:noProof/>
+            <w:webHidden/>
+          </w:rPr>
+          <w:fldChar w:fldCharType="end"/>
+        </w:r>
+      </w:hyperlink>
+    </w:p>
+    <w:p>
+      <w:pPr>
+        <w:pStyle w:val="TableofFigures"/>
+        <w:tabs>
+          <w:tab w:val="right" w:leader="dot" w:pos="8494"/>
+        </w:tabs>
+        <w:rPr>
+          <w:rStyle w:val="Hyperlink"/>
+          <w:noProof/>
+        </w:rPr>
+      </w:pPr>
+    </w:p>
+    <w:p>
+      <w:pPr>
+        <w:pStyle w:val="TableofFigures"/>
+        <w:tabs>
+          <w:tab w:val="right" w:leader="dot" w:pos="8494"/>
+        </w:tabs>
+        <w:rPr>
+          <w:rFonts w:asciiTheme="minorHAnsi" w:eastAsiaTheme="minorEastAsia" w:hAnsiTheme="minorHAnsi" w:cstheme="minorBidi"/>
+          <w:noProof/>
+          <w:sz w:val="22"/>
+          <w:szCs w:val="22"/>
+          <w:lang w:val="en-US" w:eastAsia="en-US"/>
+        </w:rPr>
+      </w:pPr>
+      <w:hyperlink w:anchor="_Toc402943169" w:history="1">
+        <w:r>
+          <w:rPr>
+            <w:rStyle w:val="Hyperlink"/>
+            <w:noProof/>
+          </w:rPr>
+          <w:t>Figura 7: Estado de la máquina tras lanzar la instancia de VLC para la reproducción de la sesión</w:t>
+        </w:r>
+        <w:r>
+          <w:rPr>
+            <w:noProof/>
+            <w:webHidden/>
+          </w:rPr>
+          <w:tab/>
+        </w:r>
+        <w:r>
+          <w:rPr>
+            <w:noProof/>
+            <w:webHidden/>
+          </w:rPr>
+          <w:fldChar w:fldCharType="begin"/>
+        </w:r>
+        <w:r>
+          <w:rPr>
+            <w:noProof/>
+            <w:webHidden/>
+          </w:rPr>
+          <w:instrText xml:space="preserve"> PAGEREF _Toc402943169 \h </w:instrText>
+        </w:r>
+        <w:r>
+          <w:rPr>
+            <w:noProof/>
+            <w:webHidden/>
+          </w:rPr>
+        </w:r>
+        <w:r>
+          <w:rPr>
+            <w:noProof/>
+            <w:webHidden/>
+          </w:rPr>
+          <w:fldChar w:fldCharType="separate"/>
+        </w:r>
+        <w:r>
+          <w:rPr>
+            <w:noProof/>
+            <w:webHidden/>
+          </w:rPr>
+          <w:t>14</w:t>
+        </w:r>
+        <w:r>
+          <w:rPr>
+            <w:noProof/>
+            <w:webHidden/>
+          </w:rPr>
+          <w:fldChar w:fldCharType="end"/>
+        </w:r>
+      </w:hyperlink>
+    </w:p>
+    <w:p>
+      <w:pPr>
         <w:ind w:left="792"/>
         <w:sectPr>
           <w:headerReference w:type="default" r:id="rId11"/>
@@ -1592,6 +2161,9 @@
           <w:titlePg/>
         </w:sectPr>
       </w:pPr>
+      <w:r>
+        <w:fldChar w:fldCharType="end"/>
+      </w:r>
     </w:p>
     <w:p>
       <w:pPr>
@@ -1681,8 +2253,17 @@
                 <w:sz w:val="24"/>
                 <w:szCs w:val="24"/>
               </w:rPr>
-              <w:t>Grabación y reproducción de audio-video en un puesto multipantalla</w:t>
+              <w:t xml:space="preserve">Grabación y reproducción de audio-video en un puesto </w:t>
             </w:r>
+            <w:proofErr w:type="spellStart"/>
+            <w:r>
+              <w:rPr>
+                <w:sz w:val="24"/>
+                <w:szCs w:val="24"/>
+              </w:rPr>
+              <w:t>multipantalla</w:t>
+            </w:r>
+            <w:proofErr w:type="spellEnd"/>
           </w:p>
         </w:tc>
       </w:tr>
@@ -1772,12 +2353,37 @@
                 <w:szCs w:val="24"/>
               </w:rPr>
             </w:pPr>
+            <w:proofErr w:type="spellStart"/>
             <w:r>
               <w:rPr>
                 <w:sz w:val="24"/>
                 <w:szCs w:val="24"/>
               </w:rPr>
-              <w:t>Yúsef Habib Fernández</w:t>
+              <w:t>Yúsef</w:t>
+            </w:r>
+            <w:proofErr w:type="spellEnd"/>
+            <w:r>
+              <w:rPr>
+                <w:sz w:val="24"/>
+                <w:szCs w:val="24"/>
+              </w:rPr>
+              <w:t xml:space="preserve"> </w:t>
+            </w:r>
+            <w:proofErr w:type="spellStart"/>
+            <w:r>
+              <w:rPr>
+                <w:sz w:val="24"/>
+                <w:szCs w:val="24"/>
+              </w:rPr>
+              <w:t>Habib</w:t>
+            </w:r>
+            <w:proofErr w:type="spellEnd"/>
+            <w:r>
+              <w:rPr>
+                <w:sz w:val="24"/>
+                <w:szCs w:val="24"/>
+              </w:rPr>
+              <w:t xml:space="preserve"> Fernández</w:t>
             </w:r>
           </w:p>
         </w:tc>
@@ -1988,13 +2594,17 @@
     <w:p>
       <w:pPr>
         <w:pStyle w:val="Heading1"/>
-      </w:pPr>
-      <w:bookmarkStart w:id="1" w:name="_Toc402785615"/>
+        <w:numPr>
+          <w:ilvl w:val="0"/>
+          <w:numId w:val="26"/>
+        </w:numPr>
+      </w:pPr>
+      <w:bookmarkStart w:id="7" w:name="_Toc402943553"/>
       <w:r>
         <w:lastRenderedPageBreak/>
         <w:t>INTRODUCCIÓN</w:t>
       </w:r>
-      <w:bookmarkEnd w:id="1"/>
+      <w:bookmarkEnd w:id="7"/>
     </w:p>
     <w:p/>
     <w:p/>
@@ -2208,13 +2818,17 @@
     <w:p>
       <w:pPr>
         <w:pStyle w:val="Heading1"/>
-      </w:pPr>
-      <w:bookmarkStart w:id="2" w:name="_Toc402785616"/>
+        <w:numPr>
+          <w:ilvl w:val="0"/>
+          <w:numId w:val="26"/>
+        </w:numPr>
+      </w:pPr>
+      <w:bookmarkStart w:id="8" w:name="_Toc402943554"/>
       <w:r>
         <w:lastRenderedPageBreak/>
         <w:t>PRUEBAS</w:t>
       </w:r>
-      <w:bookmarkEnd w:id="2"/>
+      <w:bookmarkEnd w:id="8"/>
     </w:p>
     <w:p>
       <w:pPr>
@@ -2243,13 +2857,25 @@
         <w:rPr>
           <w:sz w:val="24"/>
         </w:rPr>
-        <w:t>En el documento número 2 “ Planificación y presupuesto”, se puede comprobar que se tenía un modelo operativo del prototipo en….. Este primer estado permitió realizar las pri</w:t>
-      </w:r>
-      <w:r>
-        <w:rPr>
-          <w:sz w:val="24"/>
-        </w:rPr>
-        <w:t>meras pruebas de funcionamiento. Estas estaban asociadas a lograr ….</w:t>
+        <w:t>En el documento número 2 “</w:t>
+      </w:r>
+      <w:r>
+        <w:rPr>
+          <w:sz w:val="24"/>
+        </w:rPr>
+        <w:t xml:space="preserve">Planificación y presupuesto”, </w:t>
+      </w:r>
+      <w:r>
+        <w:rPr>
+          <w:sz w:val="24"/>
+        </w:rPr>
+        <w:t>se muestra la planificación y metodología del desarro</w:t>
+      </w:r>
+      <w:r>
+        <w:rPr>
+          <w:sz w:val="24"/>
+        </w:rPr>
+        <w:t>llo de este prototipo software. Esta sección tiene la intención de centrarse en el proceso de realización de p</w:t>
       </w:r>
     </w:p>
     <w:p>
@@ -2264,11 +2890,11 @@
       <w:pPr>
         <w:pStyle w:val="Heading2"/>
       </w:pPr>
-      <w:bookmarkStart w:id="3" w:name="_Toc402785617"/>
+      <w:bookmarkStart w:id="9" w:name="_Toc402943555"/>
       <w:r>
         <w:t>Cronología de las pruebas</w:t>
       </w:r>
-      <w:bookmarkEnd w:id="3"/>
+      <w:bookmarkEnd w:id="9"/>
     </w:p>
     <w:p>
       <w:pPr>
@@ -2439,7 +3065,35 @@
         <w:rPr>
           <w:sz w:val="24"/>
         </w:rPr>
-        <w:t>XXX: Se decidió por tanto, en buscar una solución que permitiese llevar configurados y compilados todos los paquetes necesarios. Para ello se empezó a emplear CentOs como sistema operativo de desarrollo, ya que es el S.O., más similar a Red Hat Enterprise, el cual es empleado por el cliente.</w:t>
+        <w:t xml:space="preserve">XXX: Se decidió por tanto, en buscar una solución que permitiese llevar configurados y compilados todos los paquetes necesarios. Para ello se empezó a emplear </w:t>
+      </w:r>
+      <w:proofErr w:type="spellStart"/>
+      <w:r>
+        <w:rPr>
+          <w:sz w:val="24"/>
+        </w:rPr>
+        <w:t>CentOs</w:t>
+      </w:r>
+      <w:proofErr w:type="spellEnd"/>
+      <w:r>
+        <w:rPr>
+          <w:sz w:val="24"/>
+        </w:rPr>
+        <w:t xml:space="preserve"> como sistema operativo de desarrollo, ya que es el S.O., más similar a Red </w:t>
+      </w:r>
+      <w:proofErr w:type="spellStart"/>
+      <w:r>
+        <w:rPr>
+          <w:sz w:val="24"/>
+        </w:rPr>
+        <w:t>Hat</w:t>
+      </w:r>
+      <w:proofErr w:type="spellEnd"/>
+      <w:r>
+        <w:rPr>
+          <w:sz w:val="24"/>
+        </w:rPr>
+        <w:t xml:space="preserve"> Enterprise, el cual es empleado por el cliente.</w:t>
       </w:r>
     </w:p>
     <w:p>
@@ -2466,7 +3120,21 @@
         <w:rPr>
           <w:sz w:val="24"/>
         </w:rPr>
-        <w:t>XX: Se realizó la instalación de todo el software adicional y se comenzaron a generar archivos finales sobre un CentOs 5.0. Estos buenos resultados, conllevaron la decisión de configurar y compilar el software previamente antes de llevarlo al cliente.</w:t>
+        <w:t xml:space="preserve">XX: Se realizó la instalación de todo el software adicional y se comenzaron a generar archivos finales sobre un </w:t>
+      </w:r>
+      <w:proofErr w:type="spellStart"/>
+      <w:r>
+        <w:rPr>
+          <w:sz w:val="24"/>
+        </w:rPr>
+        <w:t>CentOs</w:t>
+      </w:r>
+      <w:proofErr w:type="spellEnd"/>
+      <w:r>
+        <w:rPr>
+          <w:sz w:val="24"/>
+        </w:rPr>
+        <w:t xml:space="preserve"> 5.0. Estos buenos resultados, conllevaron la decisión de configurar y compilar el software previamente antes de llevarlo al cliente.</w:t>
       </w:r>
     </w:p>
     <w:p>
@@ -2505,19 +3173,49 @@
         <w:rPr>
           <w:sz w:val="24"/>
         </w:rPr>
-        <w:t xml:space="preserve"> todo este software  preconfigurado y </w:t>
-      </w:r>
+        <w:t xml:space="preserve"> todo este software  </w:t>
+      </w:r>
+      <w:proofErr w:type="spellStart"/>
+      <w:r>
+        <w:rPr>
+          <w:sz w:val="24"/>
+        </w:rPr>
+        <w:t>preconfigurado</w:t>
+      </w:r>
+      <w:proofErr w:type="spellEnd"/>
+      <w:r>
+        <w:rPr>
+          <w:sz w:val="24"/>
+        </w:rPr>
+        <w:t xml:space="preserve"> y </w:t>
+      </w:r>
+      <w:proofErr w:type="spellStart"/>
       <w:r>
         <w:rPr>
           <w:sz w:val="24"/>
         </w:rPr>
         <w:t>precompilado</w:t>
       </w:r>
-      <w:r>
-        <w:rPr>
-          <w:sz w:val="24"/>
-        </w:rPr>
-        <w:t xml:space="preserve"> sobre CentOs, considerándose la única alternativa viable. Al igual que en los resultados obtenidos no fueron buenos, ya que </w:t>
+      <w:proofErr w:type="spellEnd"/>
+      <w:r>
+        <w:rPr>
+          <w:sz w:val="24"/>
+        </w:rPr>
+        <w:t xml:space="preserve"> sobre </w:t>
+      </w:r>
+      <w:proofErr w:type="spellStart"/>
+      <w:r>
+        <w:rPr>
+          <w:sz w:val="24"/>
+        </w:rPr>
+        <w:t>CentOs</w:t>
+      </w:r>
+      <w:proofErr w:type="spellEnd"/>
+      <w:r>
+        <w:rPr>
+          <w:sz w:val="24"/>
+        </w:rPr>
+        <w:t xml:space="preserve">, considerándose la única alternativa viable. Al igual que en los resultados obtenidos no fueron buenos, ya que </w:t>
       </w:r>
       <w:r>
         <w:rPr>
@@ -2544,12 +3242,12 @@
       <w:pPr>
         <w:pStyle w:val="Heading2"/>
       </w:pPr>
-      <w:bookmarkStart w:id="4" w:name="_Toc402785618"/>
+      <w:bookmarkStart w:id="10" w:name="_Toc402943556"/>
       <w:r>
         <w:lastRenderedPageBreak/>
         <w:t>Posible solución para la ejecución en cliente</w:t>
       </w:r>
-      <w:bookmarkEnd w:id="4"/>
+      <w:bookmarkEnd w:id="10"/>
     </w:p>
     <w:p>
       <w:pPr>
@@ -2598,7 +3296,21 @@
         <w:rPr>
           <w:sz w:val="24"/>
         </w:rPr>
-        <w:t>Máquinas sin acceso a internet, por lo que no se puede actualizar el sistemas ni descargar las últimas versiones del software necesario de los repositorios oficiales de Red Hat Enterprise.</w:t>
+        <w:t xml:space="preserve">Máquinas sin acceso a internet, por lo que no se puede actualizar el sistemas ni descargar las últimas versiones del software necesario de los repositorios oficiales de Red </w:t>
+      </w:r>
+      <w:proofErr w:type="spellStart"/>
+      <w:r>
+        <w:rPr>
+          <w:sz w:val="24"/>
+        </w:rPr>
+        <w:t>Hat</w:t>
+      </w:r>
+      <w:proofErr w:type="spellEnd"/>
+      <w:r>
+        <w:rPr>
+          <w:sz w:val="24"/>
+        </w:rPr>
+        <w:t xml:space="preserve"> Enterprise.</w:t>
       </w:r>
     </w:p>
     <w:p>
@@ -2653,7 +3365,49 @@
         <w:rPr>
           <w:sz w:val="24"/>
         </w:rPr>
-        <w:t>Red Hat Enterprise es un sistema operativo enfocado a las empresas por lo que es comercial. No facilitan binarios para su descarga por parte de un usuario, por lo que se buscó la versión libre más similar, CentOs. La cual tiene muchas cosas en común con Red Hat, pero por ejemplo al no compartir repositorios las versiones ofrecidas en uno y en el otro difieren.</w:t>
+        <w:t xml:space="preserve">Red </w:t>
+      </w:r>
+      <w:proofErr w:type="spellStart"/>
+      <w:r>
+        <w:rPr>
+          <w:sz w:val="24"/>
+        </w:rPr>
+        <w:t>Hat</w:t>
+      </w:r>
+      <w:proofErr w:type="spellEnd"/>
+      <w:r>
+        <w:rPr>
+          <w:sz w:val="24"/>
+        </w:rPr>
+        <w:t xml:space="preserve"> Enterprise es un sistema operativo enfocado a las empresas por lo que es comercial. No facilitan binarios para su descarga por parte de un usuario, por lo que se buscó la versión libre más similar, </w:t>
+      </w:r>
+      <w:proofErr w:type="spellStart"/>
+      <w:r>
+        <w:rPr>
+          <w:sz w:val="24"/>
+        </w:rPr>
+        <w:t>CentOs</w:t>
+      </w:r>
+      <w:proofErr w:type="spellEnd"/>
+      <w:r>
+        <w:rPr>
+          <w:sz w:val="24"/>
+        </w:rPr>
+        <w:t xml:space="preserve">. La cual tiene muchas cosas en común con Red </w:t>
+      </w:r>
+      <w:proofErr w:type="spellStart"/>
+      <w:r>
+        <w:rPr>
+          <w:sz w:val="24"/>
+        </w:rPr>
+        <w:t>Hat</w:t>
+      </w:r>
+      <w:proofErr w:type="spellEnd"/>
+      <w:r>
+        <w:rPr>
+          <w:sz w:val="24"/>
+        </w:rPr>
+        <w:t>, pero por ejemplo al no compartir repositorios las versiones ofrecidas en uno y en el otro difieren.</w:t>
       </w:r>
     </w:p>
     <w:p>
@@ -2681,7 +3435,21 @@
         <w:rPr>
           <w:sz w:val="24"/>
         </w:rPr>
-        <w:t>consultó a uno de los desarrolladores del proyecto FFmpeg, el cual muy amablemente ofreció esta solución:</w:t>
+        <w:t xml:space="preserve">consultó a uno de los desarrolladores del proyecto </w:t>
+      </w:r>
+      <w:proofErr w:type="spellStart"/>
+      <w:r>
+        <w:rPr>
+          <w:sz w:val="24"/>
+        </w:rPr>
+        <w:t>FFmpeg</w:t>
+      </w:r>
+      <w:proofErr w:type="spellEnd"/>
+      <w:r>
+        <w:rPr>
+          <w:sz w:val="24"/>
+        </w:rPr>
+        <w:t>, el cual muy amablemente ofreció esta solución:</w:t>
       </w:r>
     </w:p>
     <w:p>
@@ -2711,7 +3479,23 @@
           <w:i/>
           <w:sz w:val="24"/>
         </w:rPr>
-        <w:t>Desde una máquina con el mismo S.O. RHEL 5 y  que tenga un disco duro parecido o el mismo que la máquina destino, realizar la configuración, compilación e instalación de todo el software necesario. A continuación y mediante  CloneZilla realizar una copia de seguridad clon sobre un medio extraíble como un USB y restaurarla en la máquina destino. Es muy importante que ambos discos duros sean muy parecidos.”</w:t>
+        <w:t xml:space="preserve">Desde una máquina con el mismo S.O. RHEL 5 y  que tenga un disco duro parecido o el mismo que la máquina destino, realizar la configuración, compilación e instalación de todo el software necesario. A continuación y mediante  </w:t>
+      </w:r>
+      <w:proofErr w:type="spellStart"/>
+      <w:r>
+        <w:rPr>
+          <w:i/>
+          <w:sz w:val="24"/>
+        </w:rPr>
+        <w:t>CloneZilla</w:t>
+      </w:r>
+      <w:proofErr w:type="spellEnd"/>
+      <w:r>
+        <w:rPr>
+          <w:i/>
+          <w:sz w:val="24"/>
+        </w:rPr>
+        <w:t xml:space="preserve"> realizar una copia de seguridad clon sobre un medio extraíble como un USB y restaurarla en la máquina destino. Es muy importante que ambos discos duros sean muy parecidos.”</w:t>
       </w:r>
     </w:p>
     <w:p>
@@ -2733,13 +3517,17 @@
     <w:p>
       <w:pPr>
         <w:pStyle w:val="Heading1"/>
-      </w:pPr>
-      <w:bookmarkStart w:id="5" w:name="_Toc402785619"/>
+        <w:numPr>
+          <w:ilvl w:val="0"/>
+          <w:numId w:val="26"/>
+        </w:numPr>
+      </w:pPr>
+      <w:bookmarkStart w:id="11" w:name="_Toc402943557"/>
       <w:r>
         <w:lastRenderedPageBreak/>
         <w:t>RESULTADOS</w:t>
       </w:r>
-      <w:bookmarkEnd w:id="5"/>
+      <w:bookmarkEnd w:id="11"/>
     </w:p>
     <w:p>
       <w:pPr>
@@ -3020,20 +3808,35 @@
         <w:pStyle w:val="Caption"/>
         <w:jc w:val="center"/>
       </w:pPr>
+      <w:bookmarkStart w:id="12" w:name="_Toc402943163"/>
       <w:r>
         <w:t xml:space="preserve">Figura </w:t>
       </w:r>
-      <w:fldSimple w:instr=" SEQ Figura \* ARABIC ">
-        <w:r>
-          <w:rPr>
-            <w:noProof/>
-          </w:rPr>
-          <w:t>1</w:t>
-        </w:r>
-      </w:fldSimple>
+      <w:r>
+        <w:fldChar w:fldCharType="begin"/>
+      </w:r>
+      <w:r>
+        <w:instrText xml:space="preserve"> SEQ Figura \* ARABIC </w:instrText>
+      </w:r>
+      <w:r>
+        <w:fldChar w:fldCharType="separate"/>
+      </w:r>
+      <w:r>
+        <w:rPr>
+          <w:noProof/>
+        </w:rPr>
+        <w:t>1</w:t>
+      </w:r>
+      <w:r>
+        <w:rPr>
+          <w:noProof/>
+        </w:rPr>
+        <w:fldChar w:fldCharType="end"/>
+      </w:r>
       <w:r>
         <w:t>: Estado de la máquina en reposo</w:t>
       </w:r>
+      <w:bookmarkEnd w:id="12"/>
     </w:p>
     <w:p>
       <w:pPr>
@@ -3048,13 +3851,17 @@
     <w:p>
       <w:pPr>
         <w:pStyle w:val="Heading2"/>
-      </w:pPr>
-      <w:bookmarkStart w:id="6" w:name="_Toc402785620"/>
+        <w:numPr>
+          <w:ilvl w:val="1"/>
+          <w:numId w:val="26"/>
+        </w:numPr>
+      </w:pPr>
+      <w:bookmarkStart w:id="13" w:name="_Toc402943558"/>
       <w:r>
         <w:lastRenderedPageBreak/>
         <w:t>Proceso de grabación</w:t>
       </w:r>
-      <w:bookmarkEnd w:id="6"/>
+      <w:bookmarkEnd w:id="13"/>
     </w:p>
     <w:p>
       <w:pPr>
@@ -3075,7 +3882,21 @@
         <w:rPr>
           <w:sz w:val="24"/>
         </w:rPr>
-        <w:t>El proceso de grabación comienza cuando las  tres instancias de grabación de FFmpeg son lanzadas, y finaliza justo en el momento en que la sesión de grabación se ha completado.</w:t>
+        <w:t xml:space="preserve">El proceso de grabación comienza cuando las  tres instancias de grabación de </w:t>
+      </w:r>
+      <w:proofErr w:type="spellStart"/>
+      <w:r>
+        <w:rPr>
+          <w:sz w:val="24"/>
+        </w:rPr>
+        <w:t>FFmpeg</w:t>
+      </w:r>
+      <w:proofErr w:type="spellEnd"/>
+      <w:r>
+        <w:rPr>
+          <w:sz w:val="24"/>
+        </w:rPr>
+        <w:t xml:space="preserve"> son lanzadas, y finaliza justo en el momento en que la sesión de grabación se ha completado.</w:t>
       </w:r>
       <w:r>
         <w:rPr>
@@ -3170,7 +3991,27 @@
         <w:rPr>
           <w:sz w:val="24"/>
         </w:rPr>
-        <w:t>Audio.mp3 con un peso de ZMb  y que contiene….</w:t>
+        <w:t xml:space="preserve">Audio.mp3 </w:t>
+      </w:r>
+      <w:r>
+        <w:rPr>
+          <w:sz w:val="24"/>
+        </w:rPr>
+        <w:t xml:space="preserve">con un peso de </w:t>
+      </w:r>
+      <w:proofErr w:type="spellStart"/>
+      <w:r>
+        <w:rPr>
+          <w:sz w:val="24"/>
+        </w:rPr>
+        <w:t>ZMb</w:t>
+      </w:r>
+      <w:proofErr w:type="spellEnd"/>
+      <w:r>
+        <w:rPr>
+          <w:sz w:val="24"/>
+        </w:rPr>
+        <w:t xml:space="preserve">  y que contiene….</w:t>
       </w:r>
     </w:p>
     <w:p>
@@ -3192,7 +4033,69 @@
         <w:rPr>
           <w:sz w:val="24"/>
         </w:rPr>
-        <w:t>Estos tres archivos se generan a partir de 10 archivos más pequeños cuya duración es especificada por el usuario en la configuración a emplear. En total 30 archivos que se almacenan en su carpeta correspondiente. En la siguiente imagen se puede comprobar estos:</w:t>
+        <w:t>Estos tres archivos se generan a partir de 10 archivos más pequeños cuya duración es especificada por el usuario en la configuración a emplear. En total 30 archivos que se almacenan en su carpeta c</w:t>
+      </w:r>
+      <w:r>
+        <w:rPr>
+          <w:sz w:val="24"/>
+        </w:rPr>
+        <w:t xml:space="preserve">orrespondiente. En la figura </w:t>
+      </w:r>
+      <w:r>
+        <w:rPr>
+          <w:sz w:val="24"/>
+        </w:rPr>
+        <w:t>2</w:t>
+      </w:r>
+      <w:r>
+        <w:rPr>
+          <w:sz w:val="24"/>
+        </w:rPr>
+        <w:t xml:space="preserve"> </w:t>
+      </w:r>
+      <w:r>
+        <w:rPr>
+          <w:sz w:val="24"/>
+        </w:rPr>
+        <w:t xml:space="preserve">se puede </w:t>
+      </w:r>
+      <w:r>
+        <w:rPr>
+          <w:sz w:val="24"/>
+        </w:rPr>
+        <w:t xml:space="preserve">se </w:t>
+      </w:r>
+      <w:r>
+        <w:rPr>
+          <w:sz w:val="24"/>
+        </w:rPr>
+        <w:t>muestran</w:t>
+      </w:r>
+      <w:r>
+        <w:rPr>
+          <w:sz w:val="24"/>
+        </w:rPr>
+        <w:t xml:space="preserve"> los 10 archivos asociados a la grabación del flujo de audio, y el archivo “</w:t>
+      </w:r>
+      <w:proofErr w:type="spellStart"/>
+      <w:r>
+        <w:rPr>
+          <w:sz w:val="24"/>
+        </w:rPr>
+        <w:t>txt</w:t>
+      </w:r>
+      <w:proofErr w:type="spellEnd"/>
+      <w:r>
+        <w:rPr>
+          <w:sz w:val="24"/>
+        </w:rPr>
+        <w:t>” contenedor de todas las entradas el cual será leído por el script “concat.sh” para poder generar el archivo final de audio</w:t>
+      </w:r>
+      <w:r>
+        <w:rPr>
+          <w:sz w:val="24"/>
+        </w:rPr>
+        <w:t>, un ejemplo de este se puede encontrar en la figura 3.</w:t>
       </w:r>
     </w:p>
     <w:p>
@@ -3202,238 +4105,6 @@
           <w:sz w:val="24"/>
         </w:rPr>
       </w:pPr>
-    </w:p>
-    <w:p>
-      <w:pPr>
-        <w:jc w:val="both"/>
-        <w:rPr>
-          <w:sz w:val="24"/>
-        </w:rPr>
-      </w:pPr>
-      <w:r>
-        <w:rPr>
-          <w:sz w:val="24"/>
-        </w:rPr>
-        <w:tab/>
-      </w:r>
-      <w:r>
-        <w:rPr>
-          <w:sz w:val="24"/>
-        </w:rPr>
-        <w:tab/>
-      </w:r>
-      <w:r>
-        <w:rPr>
-          <w:sz w:val="24"/>
-        </w:rPr>
-        <w:tab/>
-      </w:r>
-      <w:r>
-        <w:rPr>
-          <w:sz w:val="24"/>
-        </w:rPr>
-        <w:t>IMAGENCONCARPETAS</w:t>
-      </w:r>
-      <w:r>
-        <w:rPr>
-          <w:sz w:val="24"/>
-        </w:rPr>
-        <w:t>YARCHIVOS</w:t>
-      </w:r>
-    </w:p>
-    <w:p>
-      <w:pPr>
-        <w:jc w:val="both"/>
-        <w:rPr>
-          <w:sz w:val="24"/>
-        </w:rPr>
-      </w:pPr>
-    </w:p>
-    <w:p>
-      <w:pPr>
-        <w:jc w:val="both"/>
-        <w:rPr>
-          <w:sz w:val="24"/>
-        </w:rPr>
-      </w:pPr>
-      <w:r>
-        <w:rPr>
-          <w:sz w:val="24"/>
-        </w:rPr>
-        <w:t xml:space="preserve">El retardo que se produce entre archivos, viene producido por el efecto de llamar a una nueva instancia de grabación cuando la actual acaba. El valor límite sería cero segundos, pero para lograr esto habría que emplear una configuración en la que solo se lanzase una instancia por lo que no se generarían múltiples archivos. Este proceso se </w:t>
-      </w:r>
-      <w:r>
-        <w:rPr>
-          <w:sz w:val="24"/>
-        </w:rPr>
-        <w:t>descartó</w:t>
-      </w:r>
-      <w:r>
-        <w:rPr>
-          <w:sz w:val="24"/>
-        </w:rPr>
-        <w:t xml:space="preserve"> ya que </w:t>
-      </w:r>
-      <w:r>
-        <w:rPr>
-          <w:sz w:val="24"/>
-        </w:rPr>
-        <w:t>incumplía</w:t>
-      </w:r>
-      <w:r>
-        <w:rPr>
-          <w:sz w:val="24"/>
-        </w:rPr>
-        <w:t xml:space="preserve"> las exigencias del cliente</w:t>
-      </w:r>
-      <w:r>
-        <w:rPr>
-          <w:rStyle w:val="FootnoteReference"/>
-          <w:sz w:val="24"/>
-        </w:rPr>
-        <w:footnoteReference w:id="1"/>
-      </w:r>
-      <w:r>
-        <w:rPr>
-          <w:sz w:val="24"/>
-        </w:rPr>
-        <w:t>.</w:t>
-      </w:r>
-    </w:p>
-    <w:p>
-      <w:pPr>
-        <w:jc w:val="both"/>
-        <w:rPr>
-          <w:sz w:val="24"/>
-        </w:rPr>
-      </w:pPr>
-    </w:p>
-    <w:p>
-      <w:pPr>
-        <w:jc w:val="both"/>
-        <w:rPr>
-          <w:sz w:val="24"/>
-        </w:rPr>
-      </w:pPr>
-      <w:r>
-        <w:rPr>
-          <w:sz w:val="24"/>
-        </w:rPr>
-        <w:t>La desincronización que se obtiene entre los tres archivos generados por cada intervalo de tiempo es de:</w:t>
-      </w:r>
-    </w:p>
-    <w:p>
-      <w:pPr>
-        <w:jc w:val="both"/>
-        <w:rPr>
-          <w:sz w:val="24"/>
-        </w:rPr>
-      </w:pPr>
-    </w:p>
-    <w:p>
-      <w:pPr>
-        <w:jc w:val="both"/>
-        <w:rPr>
-          <w:sz w:val="24"/>
-        </w:rPr>
-      </w:pPr>
-      <m:oMathPara>
-        <m:oMath>
-          <m:r>
-            <w:rPr>
-              <w:rFonts w:ascii="Cambria Math" w:hAnsi="Cambria Math"/>
-              <w:sz w:val="24"/>
-            </w:rPr>
-            <m:t>tiem</m:t>
-          </m:r>
-          <m:r>
-            <w:rPr>
-              <w:rFonts w:ascii="Cambria Math" w:hAnsi="Cambria Math"/>
-              <w:sz w:val="24"/>
-            </w:rPr>
-            <m:t>po desincronizacion</m:t>
-          </m:r>
-        </m:oMath>
-      </m:oMathPara>
-    </w:p>
-    <w:p>
-      <w:pPr>
-        <w:jc w:val="both"/>
-        <w:rPr>
-          <w:sz w:val="24"/>
-        </w:rPr>
-      </w:pPr>
-    </w:p>
-    <w:p>
-      <w:pPr>
-        <w:jc w:val="both"/>
-        <w:rPr>
-          <w:sz w:val="24"/>
-        </w:rPr>
-      </w:pPr>
-      <w:r>
-        <w:rPr>
-          <w:sz w:val="24"/>
-        </w:rPr>
-        <w:tab/>
-      </w:r>
-      <w:r>
-        <w:rPr>
-          <w:sz w:val="24"/>
-        </w:rPr>
-        <w:tab/>
-      </w:r>
-      <w:r>
-        <w:rPr>
-          <w:sz w:val="24"/>
-        </w:rPr>
-        <w:tab/>
-        <w:t>IMAGENDELADESINCRONIZACIÓNARCHIVOS</w:t>
-      </w:r>
-    </w:p>
-    <w:p>
-      <w:pPr>
-        <w:jc w:val="both"/>
-        <w:rPr>
-          <w:sz w:val="24"/>
-        </w:rPr>
-      </w:pPr>
-    </w:p>
-    <w:p>
-      <w:pPr>
-        <w:jc w:val="both"/>
-        <w:rPr>
-          <w:sz w:val="24"/>
-        </w:rPr>
-      </w:pPr>
-    </w:p>
-    <w:p>
-      <w:pPr>
-        <w:jc w:val="both"/>
-        <w:rPr>
-          <w:sz w:val="24"/>
-        </w:rPr>
-      </w:pPr>
-      <w:r>
-        <w:rPr>
-          <w:sz w:val="24"/>
-        </w:rPr>
-        <w:t>Respecto al gasto de recursos del sistema, se puede observar en la figura X, como ha aumentado como era de esperar, pero de una manera proporcionada. El incremento de gasto de CPU es de un 15% con tres instancias de grabación como son mostradas. La diferencia entre el gasto de cada una de ellas radica en que la del audio es la que menos procesado necesita, y de las de video, la encargada de manejar el monitor con mayor resolución será la que más gasto genere.</w:t>
-      </w:r>
-    </w:p>
-    <w:p>
-      <w:pPr>
-        <w:jc w:val="both"/>
-        <w:rPr>
-          <w:sz w:val="24"/>
-        </w:rPr>
-      </w:pPr>
-      <w:r>
-        <w:rPr>
-          <w:sz w:val="24"/>
-        </w:rPr>
-        <w:t>En cuanto al gasto de memoria, también se observa su crecimiento, pero de nuevo este es controlado, ya que no alcanza el 20%.</w:t>
-      </w:r>
     </w:p>
     <w:p>
       <w:pPr>
@@ -3446,7 +4117,360 @@
           <w:sz w:val="24"/>
           <w:lang w:val="en-US" w:eastAsia="en-US"/>
         </w:rPr>
+        <w:drawing>
+          <wp:inline distT="0" distB="0" distL="0" distR="0" wp14:anchorId="35C71B2D" wp14:editId="49C1E2D3">
+            <wp:extent cx="5297214" cy="1891861"/>
+            <wp:effectExtent l="0" t="0" r="0" b="0"/>
+            <wp:docPr id="17" name="Picture 17" descr="C:\Users\yhabibferna2\Desktop\PFC\Memoria\Imagenes\CDP\carpetas.png"/>
+            <wp:cNvGraphicFramePr>
+              <a:graphicFrameLocks xmlns:a="http://schemas.openxmlformats.org/drawingml/2006/main" noChangeAspect="1"/>
+            </wp:cNvGraphicFramePr>
+            <a:graphic xmlns:a="http://schemas.openxmlformats.org/drawingml/2006/main">
+              <a:graphicData uri="http://schemas.openxmlformats.org/drawingml/2006/picture">
+                <pic:pic xmlns:pic="http://schemas.openxmlformats.org/drawingml/2006/picture">
+                  <pic:nvPicPr>
+                    <pic:cNvPr id="0" name="Picture 2" descr="C:\Users\yhabibferna2\Desktop\PFC\Memoria\Imagenes\CDP\carpetas.png"/>
+                    <pic:cNvPicPr>
+                      <a:picLocks noChangeAspect="1" noChangeArrowheads="1"/>
+                    </pic:cNvPicPr>
+                  </pic:nvPicPr>
+                  <pic:blipFill rotWithShape="1">
+                    <a:blip r:embed="rId14">
+                      <a:extLst>
+                        <a:ext uri="{28A0092B-C50C-407E-A947-70E740481C1C}">
+                          <a14:useLocalDpi xmlns:a14="http://schemas.microsoft.com/office/drawing/2010/main" val="0"/>
+                        </a:ext>
+                      </a:extLst>
+                    </a:blip>
+                    <a:srcRect t="1743" r="7861" b="35516"/>
+                    <a:stretch/>
+                  </pic:blipFill>
+                  <pic:spPr bwMode="auto">
+                    <a:xfrm>
+                      <a:off x="0" y="0"/>
+                      <a:ext cx="5306697" cy="1895248"/>
+                    </a:xfrm>
+                    <a:prstGeom prst="rect">
+                      <a:avLst/>
+                    </a:prstGeom>
+                    <a:noFill/>
+                    <a:ln>
+                      <a:noFill/>
+                    </a:ln>
+                    <a:extLst>
+                      <a:ext uri="{53640926-AAD7-44D8-BBD7-CCE9431645EC}">
+                        <a14:shadowObscured xmlns:a14="http://schemas.microsoft.com/office/drawing/2010/main"/>
+                      </a:ext>
+                    </a:extLst>
+                  </pic:spPr>
+                </pic:pic>
+              </a:graphicData>
+            </a:graphic>
+          </wp:inline>
+        </w:drawing>
+      </w:r>
+    </w:p>
+    <w:p>
+      <w:pPr>
+        <w:pStyle w:val="Caption"/>
+        <w:jc w:val="center"/>
+        <w:rPr>
+          <w:sz w:val="24"/>
+        </w:rPr>
+      </w:pPr>
+      <w:bookmarkStart w:id="14" w:name="_Toc402943164"/>
+      <w:r>
+        <w:t xml:space="preserve">Figura </w:t>
+      </w:r>
+      <w:r>
+        <w:fldChar w:fldCharType="begin"/>
+      </w:r>
+      <w:r>
+        <w:instrText xml:space="preserve"> SEQ Figura \* ARABIC </w:instrText>
+      </w:r>
+      <w:r>
+        <w:fldChar w:fldCharType="separate"/>
+      </w:r>
+      <w:r>
+        <w:rPr>
+          <w:noProof/>
+        </w:rPr>
+        <w:t>2</w:t>
+      </w:r>
+      <w:r>
+        <w:fldChar w:fldCharType="end"/>
+      </w:r>
+      <w:r>
+        <w:t xml:space="preserve">: Archivos </w:t>
+      </w:r>
+      <w:proofErr w:type="spellStart"/>
+      <w:r>
+        <w:t>genereados</w:t>
+      </w:r>
+      <w:proofErr w:type="spellEnd"/>
+      <w:r>
+        <w:t xml:space="preserve"> por cada uno de los flujos</w:t>
+      </w:r>
+      <w:bookmarkEnd w:id="14"/>
+    </w:p>
+    <w:p>
+      <w:pPr>
+        <w:jc w:val="both"/>
+        <w:rPr>
+          <w:sz w:val="24"/>
+        </w:rPr>
+      </w:pPr>
+    </w:p>
+    <w:p>
+      <w:pPr>
+        <w:jc w:val="both"/>
+        <w:rPr>
+          <w:sz w:val="24"/>
+        </w:rPr>
+      </w:pPr>
+      <w:r>
+        <w:rPr>
+          <w:sz w:val="24"/>
+        </w:rPr>
+        <w:t xml:space="preserve">El retardo que se produce entre archivos, viene producido por el efecto de llamar a una nueva instancia de grabación cuando la actual acaba. El valor límite sería cero segundos, pero para lograr esto habría que emplear una configuración en la que solo se lanzase una instancia por lo que no se generarían múltiples archivos. Este proceso se </w:t>
+      </w:r>
+      <w:r>
+        <w:rPr>
+          <w:sz w:val="24"/>
+        </w:rPr>
+        <w:t>descartó</w:t>
+      </w:r>
+      <w:r>
+        <w:rPr>
+          <w:sz w:val="24"/>
+        </w:rPr>
+        <w:t xml:space="preserve"> ya que </w:t>
+      </w:r>
+      <w:r>
+        <w:rPr>
+          <w:sz w:val="24"/>
+        </w:rPr>
+        <w:t>incumplía</w:t>
+      </w:r>
+      <w:r>
+        <w:rPr>
+          <w:sz w:val="24"/>
+        </w:rPr>
+        <w:t xml:space="preserve"> las exigencias del cliente</w:t>
+      </w:r>
+      <w:r>
+        <w:rPr>
+          <w:rStyle w:val="FootnoteReference"/>
+          <w:sz w:val="24"/>
+        </w:rPr>
+        <w:footnoteReference w:id="1"/>
+      </w:r>
+      <w:r>
+        <w:rPr>
+          <w:sz w:val="24"/>
+        </w:rPr>
+        <w:t>.</w:t>
+      </w:r>
+    </w:p>
+    <w:p>
+      <w:pPr>
+        <w:jc w:val="both"/>
+        <w:rPr>
+          <w:sz w:val="24"/>
+        </w:rPr>
+      </w:pPr>
+    </w:p>
+    <w:p>
+      <w:pPr>
+        <w:jc w:val="both"/>
+        <w:rPr>
+          <w:sz w:val="24"/>
+        </w:rPr>
+      </w:pPr>
+      <w:r>
+        <w:rPr>
+          <w:sz w:val="24"/>
+        </w:rPr>
+        <w:t>La desincroni</w:t>
+      </w:r>
+      <w:r>
+        <w:rPr>
+          <w:sz w:val="24"/>
+        </w:rPr>
+        <w:t xml:space="preserve">zación que se obtiene entre el primero de los archivos grabados y el último es de aproximadamente 500ms, para una duración total de 10 minutos por lo que representa un desfase casi nulo. En la siguiente imagen se puede observar este desfase a partir del archivo contenedor de todas las instancias de un flujo. </w:t>
+      </w:r>
+    </w:p>
+    <w:p>
+      <w:pPr>
+        <w:keepNext/>
+        <w:jc w:val="center"/>
+      </w:pPr>
+      <w:r>
+        <w:rPr>
+          <w:noProof/>
+          <w:sz w:val="24"/>
+          <w:lang w:val="en-US" w:eastAsia="en-US"/>
+        </w:rPr>
         <w:lastRenderedPageBreak/>
+        <w:drawing>
+          <wp:inline distT="0" distB="0" distL="0" distR="0" wp14:anchorId="29565005" wp14:editId="7D1E3076">
+            <wp:extent cx="5727340" cy="1471448"/>
+            <wp:effectExtent l="0" t="0" r="6985" b="0"/>
+            <wp:docPr id="18" name="Picture 18" descr="C:\Users\yhabibferna2\Desktop\PFC\Memoria\Imagenes\CDP\instantes.png"/>
+            <wp:cNvGraphicFramePr>
+              <a:graphicFrameLocks xmlns:a="http://schemas.openxmlformats.org/drawingml/2006/main" noChangeAspect="1"/>
+            </wp:cNvGraphicFramePr>
+            <a:graphic xmlns:a="http://schemas.openxmlformats.org/drawingml/2006/main">
+              <a:graphicData uri="http://schemas.openxmlformats.org/drawingml/2006/picture">
+                <pic:pic xmlns:pic="http://schemas.openxmlformats.org/drawingml/2006/picture">
+                  <pic:nvPicPr>
+                    <pic:cNvPr id="0" name="Picture 3" descr="C:\Users\yhabibferna2\Desktop\PFC\Memoria\Imagenes\CDP\instantes.png"/>
+                    <pic:cNvPicPr>
+                      <a:picLocks noChangeAspect="1" noChangeArrowheads="1"/>
+                    </pic:cNvPicPr>
+                  </pic:nvPicPr>
+                  <pic:blipFill rotWithShape="1">
+                    <a:blip r:embed="rId15">
+                      <a:extLst>
+                        <a:ext uri="{28A0092B-C50C-407E-A947-70E740481C1C}">
+                          <a14:useLocalDpi xmlns:a14="http://schemas.microsoft.com/office/drawing/2010/main" val="0"/>
+                        </a:ext>
+                      </a:extLst>
+                    </a:blip>
+                    <a:srcRect b="6040"/>
+                    <a:stretch/>
+                  </pic:blipFill>
+                  <pic:spPr bwMode="auto">
+                    <a:xfrm>
+                      <a:off x="0" y="0"/>
+                      <a:ext cx="5759450" cy="1479698"/>
+                    </a:xfrm>
+                    <a:prstGeom prst="rect">
+                      <a:avLst/>
+                    </a:prstGeom>
+                    <a:noFill/>
+                    <a:ln>
+                      <a:noFill/>
+                    </a:ln>
+                    <a:extLst>
+                      <a:ext uri="{53640926-AAD7-44D8-BBD7-CCE9431645EC}">
+                        <a14:shadowObscured xmlns:a14="http://schemas.microsoft.com/office/drawing/2010/main"/>
+                      </a:ext>
+                    </a:extLst>
+                  </pic:spPr>
+                </pic:pic>
+              </a:graphicData>
+            </a:graphic>
+          </wp:inline>
+        </w:drawing>
+      </w:r>
+    </w:p>
+    <w:p>
+      <w:pPr>
+        <w:pStyle w:val="Caption"/>
+        <w:jc w:val="center"/>
+        <w:rPr>
+          <w:sz w:val="24"/>
+        </w:rPr>
+      </w:pPr>
+      <w:bookmarkStart w:id="15" w:name="_Toc402943165"/>
+      <w:r>
+        <w:t xml:space="preserve">Figura </w:t>
+      </w:r>
+      <w:r>
+        <w:fldChar w:fldCharType="begin"/>
+      </w:r>
+      <w:r>
+        <w:instrText xml:space="preserve"> SEQ Figura \* ARABIC </w:instrText>
+      </w:r>
+      <w:r>
+        <w:fldChar w:fldCharType="separate"/>
+      </w:r>
+      <w:r>
+        <w:rPr>
+          <w:noProof/>
+        </w:rPr>
+        <w:t>3</w:t>
+      </w:r>
+      <w:r>
+        <w:fldChar w:fldCharType="end"/>
+      </w:r>
+      <w:r>
+        <w:t>: Entradas del archivo "</w:t>
+      </w:r>
+      <w:proofErr w:type="spellStart"/>
+      <w:r>
+        <w:t>txt</w:t>
+      </w:r>
+      <w:proofErr w:type="spellEnd"/>
+      <w:r>
+        <w:t>" que se emplea para la concatenación</w:t>
+      </w:r>
+      <w:bookmarkEnd w:id="15"/>
+    </w:p>
+    <w:p>
+      <w:pPr>
+        <w:jc w:val="both"/>
+        <w:rPr>
+          <w:sz w:val="24"/>
+        </w:rPr>
+      </w:pPr>
+    </w:p>
+    <w:p>
+      <w:pPr>
+        <w:jc w:val="both"/>
+        <w:rPr>
+          <w:sz w:val="24"/>
+        </w:rPr>
+      </w:pPr>
+    </w:p>
+    <w:p>
+      <w:pPr>
+        <w:jc w:val="both"/>
+        <w:rPr>
+          <w:sz w:val="24"/>
+        </w:rPr>
+      </w:pPr>
+      <w:r>
+        <w:rPr>
+          <w:sz w:val="24"/>
+        </w:rPr>
+        <w:t>Respecto al gasto de recursos del sistema, se puede observar en la figura X, como ha aumentado como era de esperar, pero de una manera proporcionada. El incremento de gasto de CPU es de un 15% con tres instancias de grabación como son mostradas. La diferencia entre el gasto de cada una de ellas radica en que la del audio es la que menos procesado necesita, y de las de video, la encargada de manejar el monitor con mayor resolución será la que más gasto genere.</w:t>
+      </w:r>
+    </w:p>
+    <w:p>
+      <w:pPr>
+        <w:jc w:val="both"/>
+        <w:rPr>
+          <w:sz w:val="24"/>
+        </w:rPr>
+      </w:pPr>
+      <w:r>
+        <w:rPr>
+          <w:sz w:val="24"/>
+        </w:rPr>
+        <w:t>En cuanto al gasto de memoria, también se observa su crecimiento, pero de nuevo este es controlado, ya que no alcanza el 20%.</w:t>
+      </w:r>
+    </w:p>
+    <w:p>
+      <w:pPr>
+        <w:jc w:val="both"/>
+        <w:rPr>
+          <w:sz w:val="24"/>
+        </w:rPr>
+      </w:pPr>
+    </w:p>
+    <w:p>
+      <w:pPr>
+        <w:keepNext/>
+        <w:jc w:val="center"/>
+      </w:pPr>
+      <w:r>
+        <w:rPr>
+          <w:noProof/>
+          <w:sz w:val="24"/>
+          <w:lang w:val="en-US" w:eastAsia="en-US"/>
+        </w:rPr>
         <mc:AlternateContent>
           <mc:Choice Requires="wps">
             <w:drawing>
@@ -3769,7 +4793,7 @@
                     </pic:cNvPicPr>
                   </pic:nvPicPr>
                   <pic:blipFill>
-                    <a:blip r:embed="rId14">
+                    <a:blip r:embed="rId16">
                       <a:extLst>
                         <a:ext uri="{28A0092B-C50C-407E-A947-70E740481C1C}">
                           <a14:useLocalDpi xmlns:a14="http://schemas.microsoft.com/office/drawing/2010/main" val="0"/>
@@ -3809,17 +4833,31 @@
           <w:sz w:val="24"/>
         </w:rPr>
       </w:pPr>
+      <w:bookmarkStart w:id="16" w:name="_Toc402943166"/>
       <w:r>
         <w:t xml:space="preserve">Figura </w:t>
       </w:r>
-      <w:fldSimple w:instr=" SEQ Figura \* ARABIC ">
-        <w:r>
-          <w:rPr>
-            <w:noProof/>
-          </w:rPr>
-          <w:t>2</w:t>
-        </w:r>
-      </w:fldSimple>
+      <w:r>
+        <w:fldChar w:fldCharType="begin"/>
+      </w:r>
+      <w:r>
+        <w:instrText xml:space="preserve"> SEQ Figura \* ARABIC </w:instrText>
+      </w:r>
+      <w:r>
+        <w:fldChar w:fldCharType="separate"/>
+      </w:r>
+      <w:r>
+        <w:rPr>
+          <w:noProof/>
+        </w:rPr>
+        <w:t>4</w:t>
+      </w:r>
+      <w:r>
+        <w:rPr>
+          <w:noProof/>
+        </w:rPr>
+        <w:fldChar w:fldCharType="end"/>
+      </w:r>
       <w:r>
         <w:t>: Estado de la máquina tras lanzar las t</w:t>
       </w:r>
@@ -3829,17 +4867,23 @@
       <w:r>
         <w:t>es instancias de grabación</w:t>
       </w:r>
+      <w:bookmarkEnd w:id="16"/>
     </w:p>
     <w:p/>
     <w:p>
       <w:pPr>
         <w:pStyle w:val="Heading2"/>
-      </w:pPr>
-      <w:bookmarkStart w:id="7" w:name="_Toc402785621"/>
-      <w:r>
+        <w:numPr>
+          <w:ilvl w:val="1"/>
+          <w:numId w:val="26"/>
+        </w:numPr>
+      </w:pPr>
+      <w:bookmarkStart w:id="17" w:name="_Toc402943559"/>
+      <w:r>
+        <w:lastRenderedPageBreak/>
         <w:t>Proceso de generación de archivos finales</w:t>
       </w:r>
-      <w:bookmarkEnd w:id="7"/>
+      <w:bookmarkEnd w:id="17"/>
     </w:p>
     <w:p>
       <w:pPr>
@@ -3882,13 +4926,7 @@
         <w:rPr>
           <w:sz w:val="24"/>
         </w:rPr>
-        <w:t>Como se esperaba el tamaño del nuevo archivo contenedor del video y audio aumenta ligeramente debido a la inclusión del audio.</w:t>
-      </w:r>
-      <w:r>
-        <w:rPr>
-          <w:sz w:val="24"/>
-        </w:rPr>
-        <w:t xml:space="preserve"> Se puede ver en la figura siguiente:</w:t>
+        <w:t xml:space="preserve">En la siguiente figura se muestran todos los archivos generados. Las carpetas contienen los fragmentos a partir de los cuales se crean los videos finales, estas presentan un aspecto como el mostrado en la figura 2. </w:t>
       </w:r>
     </w:p>
     <w:p>
@@ -3901,30 +4939,110 @@
     </w:p>
     <w:p>
       <w:pPr>
+        <w:keepNext/>
+        <w:jc w:val="center"/>
+      </w:pPr>
+      <w:r>
+        <w:rPr>
+          <w:noProof/>
+          <w:sz w:val="24"/>
+          <w:lang w:val="en-US" w:eastAsia="en-US"/>
+        </w:rPr>
+        <w:drawing>
+          <wp:inline distT="0" distB="0" distL="0" distR="0" wp14:anchorId="7C61363E" wp14:editId="031DF46D">
+            <wp:extent cx="5150068" cy="1828800"/>
+            <wp:effectExtent l="0" t="0" r="0" b="0"/>
+            <wp:docPr id="19" name="Picture 19" descr="C:\Users\yhabibferna2\Desktop\PFC\Memoria\Imagenes\CDP\archivosgenerados.png"/>
+            <wp:cNvGraphicFramePr>
+              <a:graphicFrameLocks xmlns:a="http://schemas.openxmlformats.org/drawingml/2006/main" noChangeAspect="1"/>
+            </wp:cNvGraphicFramePr>
+            <a:graphic xmlns:a="http://schemas.openxmlformats.org/drawingml/2006/main">
+              <a:graphicData uri="http://schemas.openxmlformats.org/drawingml/2006/picture">
+                <pic:pic xmlns:pic="http://schemas.openxmlformats.org/drawingml/2006/picture">
+                  <pic:nvPicPr>
+                    <pic:cNvPr id="0" name="Picture 4" descr="C:\Users\yhabibferna2\Desktop\PFC\Memoria\Imagenes\CDP\archivosgenerados.png"/>
+                    <pic:cNvPicPr>
+                      <a:picLocks noChangeAspect="1" noChangeArrowheads="1"/>
+                    </pic:cNvPicPr>
+                  </pic:nvPicPr>
+                  <pic:blipFill rotWithShape="1">
+                    <a:blip r:embed="rId17">
+                      <a:extLst>
+                        <a:ext uri="{28A0092B-C50C-407E-A947-70E740481C1C}">
+                          <a14:useLocalDpi xmlns:a14="http://schemas.microsoft.com/office/drawing/2010/main" val="0"/>
+                        </a:ext>
+                      </a:extLst>
+                    </a:blip>
+                    <a:srcRect r="10584" b="24523"/>
+                    <a:stretch/>
+                  </pic:blipFill>
+                  <pic:spPr bwMode="auto">
+                    <a:xfrm>
+                      <a:off x="0" y="0"/>
+                      <a:ext cx="5149873" cy="1828731"/>
+                    </a:xfrm>
+                    <a:prstGeom prst="rect">
+                      <a:avLst/>
+                    </a:prstGeom>
+                    <a:noFill/>
+                    <a:ln>
+                      <a:noFill/>
+                    </a:ln>
+                    <a:extLst>
+                      <a:ext uri="{53640926-AAD7-44D8-BBD7-CCE9431645EC}">
+                        <a14:shadowObscured xmlns:a14="http://schemas.microsoft.com/office/drawing/2010/main"/>
+                      </a:ext>
+                    </a:extLst>
+                  </pic:spPr>
+                </pic:pic>
+              </a:graphicData>
+            </a:graphic>
+          </wp:inline>
+        </w:drawing>
+      </w:r>
+    </w:p>
+    <w:p>
+      <w:pPr>
+        <w:pStyle w:val="Caption"/>
+        <w:jc w:val="center"/>
+        <w:rPr>
+          <w:sz w:val="24"/>
+        </w:rPr>
+      </w:pPr>
+      <w:bookmarkStart w:id="18" w:name="_Toc402943167"/>
+      <w:r>
+        <w:t xml:space="preserve">Figura </w:t>
+      </w:r>
+      <w:r>
+        <w:fldChar w:fldCharType="begin"/>
+      </w:r>
+      <w:r>
+        <w:instrText xml:space="preserve"> SEQ Figura \* ARABIC </w:instrText>
+      </w:r>
+      <w:r>
+        <w:fldChar w:fldCharType="separate"/>
+      </w:r>
+      <w:r>
+        <w:rPr>
+          <w:noProof/>
+        </w:rPr>
+        <w:t>5</w:t>
+      </w:r>
+      <w:r>
+        <w:fldChar w:fldCharType="end"/>
+      </w:r>
+      <w:r>
+        <w:t>: Archivos finales almacenados en la carpeta de la sesión</w:t>
+      </w:r>
+      <w:bookmarkEnd w:id="18"/>
+    </w:p>
+    <w:p>
+      <w:pPr>
         <w:jc w:val="both"/>
         <w:rPr>
           <w:sz w:val="24"/>
         </w:rPr>
       </w:pPr>
-      <w:r>
-        <w:rPr>
-          <w:sz w:val="24"/>
-        </w:rPr>
-        <w:tab/>
-      </w:r>
-      <w:r>
-        <w:rPr>
-          <w:sz w:val="24"/>
-        </w:rPr>
-        <w:tab/>
-      </w:r>
-      <w:r>
-        <w:rPr>
-          <w:sz w:val="24"/>
-        </w:rPr>
-        <w:tab/>
-        <w:t>IMAGENARCHIVOSGENERADOS</w:t>
-      </w:r>
     </w:p>
     <w:p>
       <w:pPr>
@@ -3933,6 +5051,12 @@
           <w:sz w:val="24"/>
         </w:rPr>
       </w:pPr>
+      <w:r>
+        <w:rPr>
+          <w:sz w:val="24"/>
+        </w:rPr>
+        <w:t>Es remarcable como el tamaño del archivo “Overlay.mp4” no llega a los 100Mb de peso para una grabación intensa como la que se realizó para este ejemplo. Esto quiere decir que el minuto de grabación de todo el flujo audiovisual, esto es los dos videos procedentes de cada uno de los monitores y el audio de entrada del micrófono requieren de menos de 10Mb por minuto de grabación.</w:t>
+      </w:r>
     </w:p>
     <w:p>
       <w:pPr>
@@ -3941,6 +5065,22 @@
           <w:sz w:val="24"/>
         </w:rPr>
       </w:pPr>
+    </w:p>
+    <w:p>
+      <w:pPr>
+        <w:jc w:val="both"/>
+        <w:rPr>
+          <w:sz w:val="24"/>
+        </w:rPr>
+      </w:pPr>
+    </w:p>
+    <w:p>
+      <w:pPr>
+        <w:jc w:val="both"/>
+        <w:rPr>
+          <w:sz w:val="24"/>
+        </w:rPr>
+      </w:pPr>
       <w:r>
         <w:rPr>
           <w:sz w:val="24"/>
@@ -3951,7 +5091,19 @@
         <w:rPr>
           <w:sz w:val="24"/>
         </w:rPr>
-        <w:t xml:space="preserve">al consumo de recursos del sistema ahora si se puede apreciar un incremento considerable pues las tareas de procesado de video consumen mucho. Como se observa en la figura X se ha producido un incremento del 44.4% respecto a la posición de reposo y del </w:t>
+        <w:t xml:space="preserve">al consumo de recursos del sistema ahora si se puede apreciar un incremento considerable pues las tareas de procesado de video consumen mucho. Como se observa en la figura </w:t>
+      </w:r>
+      <w:r>
+        <w:rPr>
+          <w:sz w:val="24"/>
+        </w:rPr>
+        <w:t>6</w:t>
+      </w:r>
+      <w:r>
+        <w:rPr>
+          <w:sz w:val="24"/>
+        </w:rPr>
+        <w:t xml:space="preserve"> se ha producido un incremento del 44.4% respecto a la posición de reposo y del </w:t>
       </w:r>
       <w:r>
         <w:rPr>
@@ -4229,7 +5381,7 @@
                     </pic:cNvPicPr>
                   </pic:nvPicPr>
                   <pic:blipFill>
-                    <a:blip r:embed="rId15">
+                    <a:blip r:embed="rId18">
                       <a:extLst>
                         <a:ext uri="{28A0092B-C50C-407E-A947-70E740481C1C}">
                           <a14:useLocalDpi xmlns:a14="http://schemas.microsoft.com/office/drawing/2010/main" val="0"/>
@@ -4266,32 +5418,51 @@
         <w:pStyle w:val="Caption"/>
         <w:jc w:val="center"/>
       </w:pPr>
+      <w:bookmarkStart w:id="19" w:name="_Toc402943168"/>
       <w:r>
         <w:t xml:space="preserve">Figura </w:t>
       </w:r>
-      <w:fldSimple w:instr=" SEQ Figura \* ARABIC ">
-        <w:r>
-          <w:rPr>
-            <w:noProof/>
-          </w:rPr>
-          <w:t>3</w:t>
-        </w:r>
-      </w:fldSimple>
+      <w:r>
+        <w:fldChar w:fldCharType="begin"/>
+      </w:r>
+      <w:r>
+        <w:instrText xml:space="preserve"> SEQ Figura \* ARABIC </w:instrText>
+      </w:r>
+      <w:r>
+        <w:fldChar w:fldCharType="separate"/>
+      </w:r>
+      <w:r>
+        <w:rPr>
+          <w:noProof/>
+        </w:rPr>
+        <w:t>6</w:t>
+      </w:r>
+      <w:r>
+        <w:rPr>
+          <w:noProof/>
+        </w:rPr>
+        <w:fldChar w:fldCharType="end"/>
+      </w:r>
       <w:r>
         <w:t>: Estado de la máquina tras lanzar las dos instancias de generación de archivos finales</w:t>
       </w:r>
+      <w:bookmarkEnd w:id="19"/>
     </w:p>
     <w:p/>
     <w:p/>
     <w:p>
       <w:pPr>
         <w:pStyle w:val="Heading2"/>
-      </w:pPr>
-      <w:bookmarkStart w:id="8" w:name="_Toc402785622"/>
+        <w:numPr>
+          <w:ilvl w:val="1"/>
+          <w:numId w:val="26"/>
+        </w:numPr>
+      </w:pPr>
+      <w:bookmarkStart w:id="20" w:name="_Toc402943560"/>
       <w:r>
         <w:t>Reproducción de la sesión sobre el equipo original</w:t>
       </w:r>
-      <w:bookmarkEnd w:id="8"/>
+      <w:bookmarkEnd w:id="20"/>
     </w:p>
     <w:p>
       <w:pPr>
@@ -4318,15 +5489,21 @@
         <w:rPr>
           <w:sz w:val="24"/>
         </w:rPr>
-        <w:t xml:space="preserve"> Como se muestra en la imagen número 4, el gasto de CPU por parte del reproductor es bastante aceptable por cualquier máquina, mientras que el gasto de memoria al igual que pasó en el apartado previo </w:t>
-      </w:r>
-      <w:bookmarkStart w:id="9" w:name="_GoBack"/>
-      <w:bookmarkEnd w:id="9"/>
-      <w:r>
-        <w:rPr>
-          <w:sz w:val="24"/>
-        </w:rPr>
-        <w:t>se vuelve a disparar como consecuencia de la necesidad de procesar los 2 flujos audiovisuales a través de la instancia de VLC en modo “master-slave”.</w:t>
+        <w:t xml:space="preserve"> Como se muestra en la imagen número 4, el gasto de CPU por parte del reproductor es bastante aceptable por cualquier máquina, mientras que el gasto de memoria al igual que pasó en el apartado previo se vuelve a disparar como consecuencia de la necesidad de procesar los 2 flujos audiovisuales a través de la instancia de VLC en modo “master-</w:t>
+      </w:r>
+      <w:proofErr w:type="spellStart"/>
+      <w:r>
+        <w:rPr>
+          <w:sz w:val="24"/>
+        </w:rPr>
+        <w:t>slave</w:t>
+      </w:r>
+      <w:proofErr w:type="spellEnd"/>
+      <w:r>
+        <w:rPr>
+          <w:sz w:val="24"/>
+        </w:rPr>
+        <w:t>”.</w:t>
       </w:r>
     </w:p>
     <w:p>
@@ -4343,6 +5520,10 @@
         <w:jc w:val="center"/>
       </w:pPr>
       <w:r>
+        <w:rPr>
+          <w:noProof/>
+          <w:lang w:val="en-US" w:eastAsia="en-US"/>
+        </w:rPr>
         <w:lastRenderedPageBreak/>
         <mc:AlternateContent>
           <mc:Choice Requires="wps">
@@ -4415,6 +5596,10 @@
         </mc:AlternateContent>
       </w:r>
       <w:r>
+        <w:rPr>
+          <w:noProof/>
+          <w:lang w:val="en-US" w:eastAsia="en-US"/>
+        </w:rPr>
         <mc:AlternateContent>
           <mc:Choice Requires="wps">
             <w:drawing>
@@ -4585,7 +5770,7 @@
                     </pic:cNvPicPr>
                   </pic:nvPicPr>
                   <pic:blipFill>
-                    <a:blip r:embed="rId16">
+                    <a:blip r:embed="rId19">
                       <a:extLst>
                         <a:ext uri="{28A0092B-C50C-407E-A947-70E740481C1C}">
                           <a14:useLocalDpi xmlns:a14="http://schemas.microsoft.com/office/drawing/2010/main" val="0"/>
@@ -4625,17 +5810,31 @@
           <w:sz w:val="24"/>
         </w:rPr>
       </w:pPr>
+      <w:bookmarkStart w:id="21" w:name="_Toc402943169"/>
       <w:r>
         <w:t xml:space="preserve">Figura </w:t>
       </w:r>
-      <w:fldSimple w:instr=" SEQ Figura \* ARABIC ">
-        <w:r>
-          <w:rPr>
-            <w:noProof/>
-          </w:rPr>
-          <w:t>4</w:t>
-        </w:r>
-      </w:fldSimple>
+      <w:r>
+        <w:fldChar w:fldCharType="begin"/>
+      </w:r>
+      <w:r>
+        <w:instrText xml:space="preserve"> SEQ Figura \* ARABIC </w:instrText>
+      </w:r>
+      <w:r>
+        <w:fldChar w:fldCharType="separate"/>
+      </w:r>
+      <w:r>
+        <w:rPr>
+          <w:noProof/>
+        </w:rPr>
+        <w:t>7</w:t>
+      </w:r>
+      <w:r>
+        <w:rPr>
+          <w:noProof/>
+        </w:rPr>
+        <w:fldChar w:fldCharType="end"/>
+      </w:r>
       <w:r>
         <w:t xml:space="preserve">: </w:t>
       </w:r>
@@ -4648,6 +5847,7 @@
       <w:r>
         <w:t>sesión</w:t>
       </w:r>
+      <w:bookmarkEnd w:id="21"/>
     </w:p>
     <w:sectPr>
       <w:pgSz w:w="11906" w:h="16838"/>
@@ -4707,7 +5907,7 @@
         <w:rStyle w:val="PageNumber"/>
         <w:noProof/>
       </w:rPr>
-      <w:t>10</w:t>
+      <w:t>3</w:t>
     </w:r>
     <w:r>
       <w:rPr>
@@ -6455,13 +7655,184 @@
     </w:lvl>
   </w:abstractNum>
   <w:abstractNum w:abstractNumId="18">
+    <w:nsid w:val="69D02B90"/>
+    <w:multiLevelType w:val="multilevel"/>
+    <w:tmpl w:val="0C0A001F"/>
+    <w:lvl w:ilvl="0">
+      <w:start w:val="1"/>
+      <w:numFmt w:val="decimal"/>
+      <w:lvlText w:val="%1."/>
+      <w:lvlJc w:val="left"/>
+      <w:pPr>
+        <w:ind w:left="360" w:hanging="360"/>
+      </w:pPr>
+    </w:lvl>
+    <w:lvl w:ilvl="1">
+      <w:start w:val="1"/>
+      <w:numFmt w:val="decimal"/>
+      <w:lvlText w:val="%1.%2."/>
+      <w:lvlJc w:val="left"/>
+      <w:pPr>
+        <w:ind w:left="792" w:hanging="432"/>
+      </w:pPr>
+    </w:lvl>
+    <w:lvl w:ilvl="2">
+      <w:start w:val="1"/>
+      <w:numFmt w:val="decimal"/>
+      <w:lvlText w:val="%1.%2.%3."/>
+      <w:lvlJc w:val="left"/>
+      <w:pPr>
+        <w:ind w:left="1224" w:hanging="504"/>
+      </w:pPr>
+    </w:lvl>
+    <w:lvl w:ilvl="3">
+      <w:start w:val="1"/>
+      <w:numFmt w:val="decimal"/>
+      <w:lvlText w:val="%1.%2.%3.%4."/>
+      <w:lvlJc w:val="left"/>
+      <w:pPr>
+        <w:ind w:left="1728" w:hanging="648"/>
+      </w:pPr>
+    </w:lvl>
+    <w:lvl w:ilvl="4">
+      <w:start w:val="1"/>
+      <w:numFmt w:val="decimal"/>
+      <w:lvlText w:val="%1.%2.%3.%4.%5."/>
+      <w:lvlJc w:val="left"/>
+      <w:pPr>
+        <w:ind w:left="2232" w:hanging="792"/>
+      </w:pPr>
+    </w:lvl>
+    <w:lvl w:ilvl="5">
+      <w:start w:val="1"/>
+      <w:numFmt w:val="decimal"/>
+      <w:lvlText w:val="%1.%2.%3.%4.%5.%6."/>
+      <w:lvlJc w:val="left"/>
+      <w:pPr>
+        <w:ind w:left="2736" w:hanging="936"/>
+      </w:pPr>
+    </w:lvl>
+    <w:lvl w:ilvl="6">
+      <w:start w:val="1"/>
+      <w:numFmt w:val="decimal"/>
+      <w:lvlText w:val="%1.%2.%3.%4.%5.%6.%7."/>
+      <w:lvlJc w:val="left"/>
+      <w:pPr>
+        <w:ind w:left="3240" w:hanging="1080"/>
+      </w:pPr>
+    </w:lvl>
+    <w:lvl w:ilvl="7">
+      <w:start w:val="1"/>
+      <w:numFmt w:val="decimal"/>
+      <w:lvlText w:val="%1.%2.%3.%4.%5.%6.%7.%8."/>
+      <w:lvlJc w:val="left"/>
+      <w:pPr>
+        <w:ind w:left="3744" w:hanging="1224"/>
+      </w:pPr>
+    </w:lvl>
+    <w:lvl w:ilvl="8">
+      <w:start w:val="1"/>
+      <w:numFmt w:val="decimal"/>
+      <w:lvlText w:val="%1.%2.%3.%4.%5.%6.%7.%8.%9."/>
+      <w:lvlJc w:val="left"/>
+      <w:pPr>
+        <w:ind w:left="4320" w:hanging="1440"/>
+      </w:pPr>
+    </w:lvl>
+  </w:abstractNum>
+  <w:abstractNum w:abstractNumId="19">
+    <w:nsid w:val="7A1302AA"/>
+    <w:multiLevelType w:val="multilevel"/>
+    <w:tmpl w:val="0C0A001F"/>
+    <w:lvl w:ilvl="0">
+      <w:start w:val="1"/>
+      <w:numFmt w:val="decimal"/>
+      <w:lvlText w:val="%1."/>
+      <w:lvlJc w:val="left"/>
+      <w:pPr>
+        <w:ind w:left="360" w:hanging="360"/>
+      </w:pPr>
+    </w:lvl>
+    <w:lvl w:ilvl="1">
+      <w:start w:val="1"/>
+      <w:numFmt w:val="decimal"/>
+      <w:lvlText w:val="%1.%2."/>
+      <w:lvlJc w:val="left"/>
+      <w:pPr>
+        <w:ind w:left="792" w:hanging="432"/>
+      </w:pPr>
+    </w:lvl>
+    <w:lvl w:ilvl="2">
+      <w:start w:val="1"/>
+      <w:numFmt w:val="decimal"/>
+      <w:lvlText w:val="%1.%2.%3."/>
+      <w:lvlJc w:val="left"/>
+      <w:pPr>
+        <w:ind w:left="1224" w:hanging="504"/>
+      </w:pPr>
+    </w:lvl>
+    <w:lvl w:ilvl="3">
+      <w:start w:val="1"/>
+      <w:numFmt w:val="decimal"/>
+      <w:lvlText w:val="%1.%2.%3.%4."/>
+      <w:lvlJc w:val="left"/>
+      <w:pPr>
+        <w:ind w:left="1728" w:hanging="648"/>
+      </w:pPr>
+    </w:lvl>
+    <w:lvl w:ilvl="4">
+      <w:start w:val="1"/>
+      <w:numFmt w:val="decimal"/>
+      <w:lvlText w:val="%1.%2.%3.%4.%5."/>
+      <w:lvlJc w:val="left"/>
+      <w:pPr>
+        <w:ind w:left="2232" w:hanging="792"/>
+      </w:pPr>
+    </w:lvl>
+    <w:lvl w:ilvl="5">
+      <w:start w:val="1"/>
+      <w:numFmt w:val="decimal"/>
+      <w:lvlText w:val="%1.%2.%3.%4.%5.%6."/>
+      <w:lvlJc w:val="left"/>
+      <w:pPr>
+        <w:ind w:left="2736" w:hanging="936"/>
+      </w:pPr>
+    </w:lvl>
+    <w:lvl w:ilvl="6">
+      <w:start w:val="1"/>
+      <w:numFmt w:val="decimal"/>
+      <w:lvlText w:val="%1.%2.%3.%4.%5.%6.%7."/>
+      <w:lvlJc w:val="left"/>
+      <w:pPr>
+        <w:ind w:left="3240" w:hanging="1080"/>
+      </w:pPr>
+    </w:lvl>
+    <w:lvl w:ilvl="7">
+      <w:start w:val="1"/>
+      <w:numFmt w:val="decimal"/>
+      <w:lvlText w:val="%1.%2.%3.%4.%5.%6.%7.%8."/>
+      <w:lvlJc w:val="left"/>
+      <w:pPr>
+        <w:ind w:left="3744" w:hanging="1224"/>
+      </w:pPr>
+    </w:lvl>
+    <w:lvl w:ilvl="8">
+      <w:start w:val="1"/>
+      <w:numFmt w:val="decimal"/>
+      <w:lvlText w:val="%1.%2.%3.%4.%5.%6.%7.%8.%9."/>
+      <w:lvlJc w:val="left"/>
+      <w:pPr>
+        <w:ind w:left="4320" w:hanging="1440"/>
+      </w:pPr>
+    </w:lvl>
+  </w:abstractNum>
+  <w:abstractNum w:abstractNumId="20">
     <w:nsid w:val="7A2236A6"/>
     <w:multiLevelType w:val="multilevel"/>
-    <w:tmpl w:val="966A089A"/>
+    <w:tmpl w:val="D4D0DA7E"/>
     <w:lvl w:ilvl="0">
       <w:start w:val="1"/>
       <w:numFmt w:val="decimal"/>
-      <w:pStyle w:val="Heading1"/>
       <w:lvlText w:val="%1."/>
       <w:lvlJc w:val="left"/>
       <w:pPr>
@@ -6528,7 +7899,6 @@
     <w:lvl w:ilvl="1">
       <w:start w:val="1"/>
       <w:numFmt w:val="decimal"/>
-      <w:pStyle w:val="Heading2"/>
       <w:lvlText w:val="%1.%2"/>
       <w:lvlJc w:val="left"/>
       <w:pPr>
@@ -6538,7 +7908,6 @@
     <w:lvl w:ilvl="2">
       <w:start w:val="1"/>
       <w:numFmt w:val="decimal"/>
-      <w:pStyle w:val="Heading3"/>
       <w:lvlText w:val="%1.%2.%3"/>
       <w:lvlJc w:val="left"/>
       <w:pPr>
@@ -6548,7 +7917,6 @@
     <w:lvl w:ilvl="3">
       <w:start w:val="1"/>
       <w:numFmt w:val="decimal"/>
-      <w:pStyle w:val="Heading4"/>
       <w:lvlText w:val="%1.%2.%3.%4"/>
       <w:lvlJc w:val="left"/>
       <w:pPr>
@@ -6558,7 +7926,6 @@
     <w:lvl w:ilvl="4">
       <w:start w:val="1"/>
       <w:numFmt w:val="decimal"/>
-      <w:pStyle w:val="Heading5"/>
       <w:lvlText w:val="%1.%2.%3.%4.%5"/>
       <w:lvlJc w:val="left"/>
       <w:pPr>
@@ -6568,7 +7935,6 @@
     <w:lvl w:ilvl="5">
       <w:start w:val="1"/>
       <w:numFmt w:val="decimal"/>
-      <w:pStyle w:val="Heading6"/>
       <w:lvlText w:val="%1.%2.%3.%4.%5.%6"/>
       <w:lvlJc w:val="left"/>
       <w:pPr>
@@ -6578,7 +7944,6 @@
     <w:lvl w:ilvl="6">
       <w:start w:val="1"/>
       <w:numFmt w:val="decimal"/>
-      <w:pStyle w:val="Heading7"/>
       <w:lvlText w:val="%1.%2.%3.%4.%5.%6.%7"/>
       <w:lvlJc w:val="left"/>
       <w:pPr>
@@ -6588,7 +7953,6 @@
     <w:lvl w:ilvl="7">
       <w:start w:val="1"/>
       <w:numFmt w:val="decimal"/>
-      <w:pStyle w:val="Heading8"/>
       <w:lvlText w:val="%1.%2.%3.%4.%5.%6.%7.%8"/>
       <w:lvlJc w:val="left"/>
       <w:pPr>
@@ -6598,7 +7962,6 @@
     <w:lvl w:ilvl="8">
       <w:start w:val="1"/>
       <w:numFmt w:val="decimal"/>
-      <w:pStyle w:val="Heading9"/>
       <w:lvlText w:val="%1.%2.%3.%4.%5.%6.%7.%8.%9"/>
       <w:lvlJc w:val="left"/>
       <w:pPr>
@@ -6606,7 +7969,7 @@
       </w:pPr>
     </w:lvl>
   </w:abstractNum>
-  <w:abstractNum w:abstractNumId="19">
+  <w:abstractNum w:abstractNumId="21">
     <w:nsid w:val="7AEF77A0"/>
     <w:multiLevelType w:val="multilevel"/>
     <w:tmpl w:val="BC5CB336"/>
@@ -6692,7 +8055,7 @@
       </w:pPr>
     </w:lvl>
   </w:abstractNum>
-  <w:abstractNum w:abstractNumId="20">
+  <w:abstractNum w:abstractNumId="22">
     <w:nsid w:val="7B02524D"/>
     <w:multiLevelType w:val="hybridMultilevel"/>
     <w:tmpl w:val="41781E12"/>
@@ -6805,7 +8168,7 @@
       </w:rPr>
     </w:lvl>
   </w:abstractNum>
-  <w:abstractNum w:abstractNumId="21">
+  <w:abstractNum w:abstractNumId="23">
     <w:nsid w:val="7D3C4B1F"/>
     <w:multiLevelType w:val="hybridMultilevel"/>
     <w:tmpl w:val="0638F330"/>
@@ -6901,7 +8264,7 @@
     <w:abstractNumId w:val="0"/>
   </w:num>
   <w:num w:numId="4">
-    <w:abstractNumId w:val="21"/>
+    <w:abstractNumId w:val="23"/>
   </w:num>
   <w:num w:numId="5">
     <w:abstractNumId w:val="2"/>
@@ -6934,22 +8297,22 @@
     <w:abstractNumId w:val="0"/>
   </w:num>
   <w:num w:numId="15">
-    <w:abstractNumId w:val="19"/>
+    <w:abstractNumId w:val="21"/>
   </w:num>
   <w:num w:numId="16">
-    <w:abstractNumId w:val="20"/>
+    <w:abstractNumId w:val="22"/>
   </w:num>
   <w:num w:numId="17">
     <w:abstractNumId w:val="4"/>
   </w:num>
   <w:num w:numId="18">
-    <w:abstractNumId w:val="18"/>
+    <w:abstractNumId w:val="20"/>
   </w:num>
   <w:num w:numId="19">
     <w:abstractNumId w:val="6"/>
   </w:num>
   <w:num w:numId="20">
-    <w:abstractNumId w:val="18"/>
+    <w:abstractNumId w:val="20"/>
     <w:lvlOverride w:ilvl="0">
       <w:startOverride w:val="1"/>
     </w:lvlOverride>
@@ -6989,6 +8352,12 @@
   </w:num>
   <w:num w:numId="24">
     <w:abstractNumId w:val="17"/>
+  </w:num>
+  <w:num w:numId="25">
+    <w:abstractNumId w:val="18"/>
+  </w:num>
+  <w:num w:numId="26">
+    <w:abstractNumId w:val="19"/>
   </w:num>
 </w:numbering>
 </file>
@@ -7170,12 +8539,9 @@
     <w:link w:val="Heading1Char"/>
     <w:uiPriority w:val="9"/>
     <w:qFormat/>
-    <w:rsid w:val="00D72397"/>
+    <w:rsid w:val="00132FAB"/>
     <w:pPr>
       <w:keepNext/>
-      <w:numPr>
-        <w:numId w:val="18"/>
-      </w:numPr>
       <w:spacing w:before="240" w:after="60"/>
       <w:outlineLvl w:val="0"/>
     </w:pPr>
@@ -7200,10 +8566,6 @@
     <w:rsid w:val="009E3DA1"/>
     <w:pPr>
       <w:keepNext/>
-      <w:numPr>
-        <w:ilvl w:val="1"/>
-        <w:numId w:val="18"/>
-      </w:numPr>
       <w:spacing w:before="240" w:after="60"/>
       <w:outlineLvl w:val="1"/>
     </w:pPr>
@@ -7227,10 +8589,6 @@
     <w:rsid w:val="009E3DA1"/>
     <w:pPr>
       <w:keepNext/>
-      <w:numPr>
-        <w:ilvl w:val="2"/>
-        <w:numId w:val="18"/>
-      </w:numPr>
       <w:spacing w:before="240" w:after="60"/>
       <w:outlineLvl w:val="2"/>
     </w:pPr>
@@ -7254,10 +8612,6 @@
     <w:pPr>
       <w:keepNext/>
       <w:keepLines/>
-      <w:numPr>
-        <w:ilvl w:val="3"/>
-        <w:numId w:val="18"/>
-      </w:numPr>
       <w:spacing w:before="200"/>
       <w:outlineLvl w:val="3"/>
     </w:pPr>
@@ -7283,10 +8637,6 @@
     <w:pPr>
       <w:keepNext/>
       <w:keepLines/>
-      <w:numPr>
-        <w:ilvl w:val="4"/>
-        <w:numId w:val="18"/>
-      </w:numPr>
       <w:spacing w:before="200"/>
       <w:outlineLvl w:val="4"/>
     </w:pPr>
@@ -7308,10 +8658,6 @@
     <w:pPr>
       <w:keepNext/>
       <w:keepLines/>
-      <w:numPr>
-        <w:ilvl w:val="5"/>
-        <w:numId w:val="18"/>
-      </w:numPr>
       <w:spacing w:before="200"/>
       <w:outlineLvl w:val="5"/>
     </w:pPr>
@@ -7335,10 +8681,6 @@
     <w:pPr>
       <w:keepNext/>
       <w:keepLines/>
-      <w:numPr>
-        <w:ilvl w:val="6"/>
-        <w:numId w:val="18"/>
-      </w:numPr>
       <w:spacing w:before="200"/>
       <w:outlineLvl w:val="6"/>
     </w:pPr>
@@ -7362,10 +8704,6 @@
     <w:pPr>
       <w:keepNext/>
       <w:keepLines/>
-      <w:numPr>
-        <w:ilvl w:val="7"/>
-        <w:numId w:val="18"/>
-      </w:numPr>
       <w:spacing w:before="200"/>
       <w:outlineLvl w:val="7"/>
     </w:pPr>
@@ -7387,10 +8725,6 @@
     <w:pPr>
       <w:keepNext/>
       <w:keepLines/>
-      <w:numPr>
-        <w:ilvl w:val="8"/>
-        <w:numId w:val="18"/>
-      </w:numPr>
       <w:spacing w:before="200"/>
       <w:outlineLvl w:val="8"/>
     </w:pPr>
@@ -7434,7 +8768,7 @@
     <w:basedOn w:val="DefaultParagraphFont"/>
     <w:link w:val="Heading1"/>
     <w:uiPriority w:val="9"/>
-    <w:rsid w:val="00D72397"/>
+    <w:rsid w:val="00132FAB"/>
     <w:rPr>
       <w:rFonts w:eastAsiaTheme="majorEastAsia"/>
       <w:b/>
@@ -7499,8 +8833,11 @@
     <w:autoRedefine/>
     <w:uiPriority w:val="39"/>
     <w:unhideWhenUsed/>
-    <w:rsid w:val="00CF6C97"/>
+    <w:rsid w:val="00132FAB"/>
     <w:pPr>
+      <w:tabs>
+        <w:tab w:val="right" w:leader="dot" w:pos="8494"/>
+      </w:tabs>
       <w:spacing w:before="120"/>
     </w:pPr>
     <w:rPr>
@@ -8176,12 +9513,9 @@
     <w:link w:val="Heading1Char"/>
     <w:uiPriority w:val="9"/>
     <w:qFormat/>
-    <w:rsid w:val="00D72397"/>
+    <w:rsid w:val="00132FAB"/>
     <w:pPr>
       <w:keepNext/>
-      <w:numPr>
-        <w:numId w:val="18"/>
-      </w:numPr>
       <w:spacing w:before="240" w:after="60"/>
       <w:outlineLvl w:val="0"/>
     </w:pPr>
@@ -8206,10 +9540,6 @@
     <w:rsid w:val="009E3DA1"/>
     <w:pPr>
       <w:keepNext/>
-      <w:numPr>
-        <w:ilvl w:val="1"/>
-        <w:numId w:val="18"/>
-      </w:numPr>
       <w:spacing w:before="240" w:after="60"/>
       <w:outlineLvl w:val="1"/>
     </w:pPr>
@@ -8233,10 +9563,6 @@
     <w:rsid w:val="009E3DA1"/>
     <w:pPr>
       <w:keepNext/>
-      <w:numPr>
-        <w:ilvl w:val="2"/>
-        <w:numId w:val="18"/>
-      </w:numPr>
       <w:spacing w:before="240" w:after="60"/>
       <w:outlineLvl w:val="2"/>
     </w:pPr>
@@ -8260,10 +9586,6 @@
     <w:pPr>
       <w:keepNext/>
       <w:keepLines/>
-      <w:numPr>
-        <w:ilvl w:val="3"/>
-        <w:numId w:val="18"/>
-      </w:numPr>
       <w:spacing w:before="200"/>
       <w:outlineLvl w:val="3"/>
     </w:pPr>
@@ -8289,10 +9611,6 @@
     <w:pPr>
       <w:keepNext/>
       <w:keepLines/>
-      <w:numPr>
-        <w:ilvl w:val="4"/>
-        <w:numId w:val="18"/>
-      </w:numPr>
       <w:spacing w:before="200"/>
       <w:outlineLvl w:val="4"/>
     </w:pPr>
@@ -8314,10 +9632,6 @@
     <w:pPr>
       <w:keepNext/>
       <w:keepLines/>
-      <w:numPr>
-        <w:ilvl w:val="5"/>
-        <w:numId w:val="18"/>
-      </w:numPr>
       <w:spacing w:before="200"/>
       <w:outlineLvl w:val="5"/>
     </w:pPr>
@@ -8341,10 +9655,6 @@
     <w:pPr>
       <w:keepNext/>
       <w:keepLines/>
-      <w:numPr>
-        <w:ilvl w:val="6"/>
-        <w:numId w:val="18"/>
-      </w:numPr>
       <w:spacing w:before="200"/>
       <w:outlineLvl w:val="6"/>
     </w:pPr>
@@ -8368,10 +9678,6 @@
     <w:pPr>
       <w:keepNext/>
       <w:keepLines/>
-      <w:numPr>
-        <w:ilvl w:val="7"/>
-        <w:numId w:val="18"/>
-      </w:numPr>
       <w:spacing w:before="200"/>
       <w:outlineLvl w:val="7"/>
     </w:pPr>
@@ -8393,10 +9699,6 @@
     <w:pPr>
       <w:keepNext/>
       <w:keepLines/>
-      <w:numPr>
-        <w:ilvl w:val="8"/>
-        <w:numId w:val="18"/>
-      </w:numPr>
       <w:spacing w:before="200"/>
       <w:outlineLvl w:val="8"/>
     </w:pPr>
@@ -8440,7 +9742,7 @@
     <w:basedOn w:val="DefaultParagraphFont"/>
     <w:link w:val="Heading1"/>
     <w:uiPriority w:val="9"/>
-    <w:rsid w:val="00D72397"/>
+    <w:rsid w:val="00132FAB"/>
     <w:rPr>
       <w:rFonts w:eastAsiaTheme="majorEastAsia"/>
       <w:b/>
@@ -8505,8 +9807,11 @@
     <w:autoRedefine/>
     <w:uiPriority w:val="39"/>
     <w:unhideWhenUsed/>
-    <w:rsid w:val="00CF6C97"/>
+    <w:rsid w:val="00132FAB"/>
     <w:pPr>
+      <w:tabs>
+        <w:tab w:val="right" w:leader="dot" w:pos="8494"/>
+      </w:tabs>
       <w:spacing w:before="120"/>
     </w:pPr>
     <w:rPr>
@@ -9293,7 +10598,7 @@
 </file>
 
 <file path=customXml/itemProps1.xml><?xml version="1.0" encoding="utf-8"?>
-<ds:datastoreItem xmlns:ds="http://schemas.openxmlformats.org/officeDocument/2006/customXml" ds:itemID="{BDF5BF7D-A6C0-4521-AD64-0CABAC1D7729}">
+<ds:datastoreItem xmlns:ds="http://schemas.openxmlformats.org/officeDocument/2006/customXml" ds:itemID="{BFEEC34E-A8BE-4AC8-BDBD-F2178F25BF49}">
   <ds:schemaRefs>
     <ds:schemaRef ds:uri="http://schemas.openxmlformats.org/officeDocument/2006/bibliography"/>
   </ds:schemaRefs>

</xml_diff>